<commit_message>
commit - 21-03-2024 - 11:33
Made some changes to some of the assignments
</commit_message>
<xml_diff>
--- a/A2/Learning activities/Supporting Topic: Input-Output testing/HR.Skills.A2W5ST.docx
+++ b/A2/Learning activities/Supporting Topic: Input-Output testing/HR.Skills.A2W5ST.docx
@@ -446,6 +446,13 @@
               </w:rPr>
               <w:t>14/03/2024</w:t>
             </w:r>
+            <w:r>
+              <w:rPr>
+                <w:rFonts w:ascii="Bell MT" w:hAnsi="Bell MT"/>
+                <w:lang w:val="nl-NL"/>
+              </w:rPr>
+              <w:t>, 15/03/2024</w:t>
+            </w:r>
           </w:p>
         </w:tc>
       </w:tr>
@@ -707,23 +714,7 @@
           <w:rFonts w:ascii="Bell MT" w:hAnsi="Bell MT"/>
           <w:lang w:val="nl-NL"/>
         </w:rPr>
-        <w:t xml:space="preserve"> </w:t>
-      </w:r>
-      <w:proofErr w:type="spellStart"/>
-      <w:r>
-        <w:rPr>
-          <w:rFonts w:ascii="Bell MT" w:hAnsi="Bell MT"/>
-          <w:lang w:val="nl-NL"/>
-        </w:rPr>
-        <w:t>for</w:t>
-      </w:r>
-      <w:proofErr w:type="spellEnd"/>
-      <w:r>
-        <w:rPr>
-          <w:rFonts w:ascii="Bell MT" w:hAnsi="Bell MT"/>
-          <w:lang w:val="nl-NL"/>
-        </w:rPr>
-        <w:t xml:space="preserve"> </w:t>
+        <w:t xml:space="preserve"> for </w:t>
       </w:r>
       <w:proofErr w:type="spellStart"/>
       <w:r>
@@ -893,7 +884,19 @@
               <w:rPr>
                 <w:rFonts w:ascii="Bell MT" w:hAnsi="Bell MT"/>
               </w:rPr>
-              <w:t xml:space="preserve">University of Twente </w:t>
+              <w:t>University of Twente</w:t>
+            </w:r>
+            <w:r>
+              <w:rPr>
+                <w:rFonts w:ascii="Bell MT" w:hAnsi="Bell MT"/>
+              </w:rPr>
+              <w:t>,</w:t>
+            </w:r>
+            <w:r>
+              <w:rPr>
+                <w:rFonts w:ascii="Bell MT" w:hAnsi="Bell MT"/>
+              </w:rPr>
+              <w:t xml:space="preserve"> </w:t>
             </w:r>
             <w:proofErr w:type="spellStart"/>
             <w:r>
@@ -1007,27 +1010,30 @@
           <w:ilvl w:val="0"/>
           <w:numId w:val="3"/>
         </w:numPr>
-        <w:rPr>
-          <w:rFonts w:ascii="American Typewriter" w:hAnsi="American Typewriter"/>
-        </w:rPr>
-      </w:pPr>
-      <w:r>
-        <w:rPr>
-          <w:rFonts w:ascii="American Typewriter" w:hAnsi="American Typewriter"/>
+        <w:pBdr>
+          <w:bottom w:val="single" w:sz="6" w:space="1" w:color="auto"/>
+        </w:pBdr>
+        <w:rPr>
+          <w:rFonts w:ascii="Bell MT" w:hAnsi="Bell MT"/>
+        </w:rPr>
+      </w:pPr>
+      <w:r>
+        <w:rPr>
+          <w:rFonts w:ascii="Bell MT" w:hAnsi="Bell MT"/>
         </w:rPr>
         <w:t xml:space="preserve">Make </w:t>
       </w:r>
       <w:proofErr w:type="gramStart"/>
       <w:r>
         <w:rPr>
-          <w:rFonts w:ascii="American Typewriter" w:hAnsi="American Typewriter"/>
+          <w:rFonts w:ascii="Bell MT" w:hAnsi="Bell MT"/>
         </w:rPr>
         <w:t>a brief research</w:t>
       </w:r>
       <w:proofErr w:type="gramEnd"/>
       <w:r>
         <w:rPr>
-          <w:rFonts w:ascii="American Typewriter" w:hAnsi="American Typewriter"/>
+          <w:rFonts w:ascii="Bell MT" w:hAnsi="Bell MT"/>
         </w:rPr>
         <w:t xml:space="preserve"> about input/output testing with some examples. Make a summary of the techniques with the examples.</w:t>
       </w:r>

</xml_diff>

<commit_message>
big commit 07-07-2024 14:13
</commit_message>
<xml_diff>
--- a/A2/Learning activities/Supporting Topic: Input-Output testing/HR.Skills.A2W5ST.docx
+++ b/A2/Learning activities/Supporting Topic: Input-Output testing/HR.Skills.A2W5ST.docx
@@ -114,17 +114,8 @@
                 <w:rFonts w:ascii="Bell MT" w:hAnsi="Bell MT"/>
                 <w:lang w:val="nl-NL"/>
               </w:rPr>
-              <w:t xml:space="preserve">Document </w:t>
-            </w:r>
-            <w:proofErr w:type="spellStart"/>
-            <w:r>
-              <w:rPr>
-                <w:rFonts w:ascii="Bell MT" w:hAnsi="Bell MT"/>
-                <w:lang w:val="nl-NL"/>
-              </w:rPr>
-              <w:t>description</w:t>
-            </w:r>
-            <w:proofErr w:type="spellEnd"/>
+              <w:t>Document description</w:t>
+            </w:r>
           </w:p>
         </w:tc>
         <w:tc>
@@ -217,17 +208,8 @@
                 <w:rFonts w:ascii="Bell MT" w:hAnsi="Bell MT"/>
                 <w:lang w:val="nl-NL"/>
               </w:rPr>
-              <w:t xml:space="preserve">Document </w:t>
-            </w:r>
-            <w:proofErr w:type="spellStart"/>
-            <w:r>
-              <w:rPr>
-                <w:rFonts w:ascii="Bell MT" w:hAnsi="Bell MT"/>
-                <w:lang w:val="nl-NL"/>
-              </w:rPr>
-              <w:t>version</w:t>
-            </w:r>
-            <w:proofErr w:type="spellEnd"/>
+              <w:t>Document version</w:t>
+            </w:r>
           </w:p>
         </w:tc>
         <w:tc>
@@ -293,31 +275,13 @@
                 <w:lang w:val="nl-NL"/>
               </w:rPr>
             </w:pPr>
-            <w:proofErr w:type="spellStart"/>
             <w:r>
               <w:rPr>
                 <w:rFonts w:ascii="Bell MT" w:hAnsi="Bell MT"/>
                 <w:lang w:val="nl-NL"/>
               </w:rPr>
-              <w:t>Written</w:t>
-            </w:r>
-            <w:proofErr w:type="spellEnd"/>
-            <w:r>
-              <w:rPr>
-                <w:rFonts w:ascii="Bell MT" w:hAnsi="Bell MT"/>
-                <w:lang w:val="nl-NL"/>
-              </w:rPr>
-              <w:t xml:space="preserve"> </w:t>
-            </w:r>
-            <w:proofErr w:type="spellStart"/>
-            <w:r>
-              <w:rPr>
-                <w:rFonts w:ascii="Bell MT" w:hAnsi="Bell MT"/>
-                <w:lang w:val="nl-NL"/>
-              </w:rPr>
-              <w:t>by</w:t>
-            </w:r>
-            <w:proofErr w:type="spellEnd"/>
+              <w:t>Written by</w:t>
+            </w:r>
           </w:p>
         </w:tc>
         <w:tc>
@@ -388,17 +352,8 @@
                 <w:rFonts w:ascii="Bell MT" w:hAnsi="Bell MT"/>
                 <w:lang w:val="nl-NL"/>
               </w:rPr>
-              <w:t xml:space="preserve">Date(s) </w:t>
-            </w:r>
-            <w:proofErr w:type="spellStart"/>
-            <w:r>
-              <w:rPr>
-                <w:rFonts w:ascii="Bell MT" w:hAnsi="Bell MT"/>
-                <w:lang w:val="nl-NL"/>
-              </w:rPr>
-              <w:t>written</w:t>
-            </w:r>
-            <w:proofErr w:type="spellEnd"/>
+              <w:t>Date(s) written</w:t>
+            </w:r>
           </w:p>
         </w:tc>
         <w:tc>
@@ -475,37 +430,12 @@
           <w:lang w:val="nl-NL"/>
         </w:rPr>
       </w:pPr>
-      <w:proofErr w:type="spellStart"/>
       <w:r>
         <w:rPr>
           <w:rFonts w:ascii="Bell MT" w:hAnsi="Bell MT"/>
           <w:lang w:val="nl-NL"/>
         </w:rPr>
-        <w:t>Supporting</w:t>
-      </w:r>
-      <w:proofErr w:type="spellEnd"/>
-      <w:r>
-        <w:rPr>
-          <w:rFonts w:ascii="Bell MT" w:hAnsi="Bell MT"/>
-          <w:lang w:val="nl-NL"/>
-        </w:rPr>
-        <w:t xml:space="preserve"> topic </w:t>
-      </w:r>
-      <w:proofErr w:type="spellStart"/>
-      <w:r>
-        <w:rPr>
-          <w:rFonts w:ascii="Bell MT" w:hAnsi="Bell MT"/>
-          <w:lang w:val="nl-NL"/>
-        </w:rPr>
-        <w:t>description</w:t>
-      </w:r>
-      <w:proofErr w:type="spellEnd"/>
-      <w:r>
-        <w:rPr>
-          <w:rFonts w:ascii="Bell MT" w:hAnsi="Bell MT"/>
-          <w:lang w:val="nl-NL"/>
-        </w:rPr>
-        <w:t>:</w:t>
+        <w:t>Supporting topic description:</w:t>
       </w:r>
     </w:p>
     <w:p>
@@ -666,87 +596,7 @@
           <w:rFonts w:ascii="Bell MT" w:hAnsi="Bell MT"/>
           <w:lang w:val="nl-NL"/>
         </w:rPr>
-        <w:t xml:space="preserve">Check </w:t>
-      </w:r>
-      <w:proofErr w:type="spellStart"/>
-      <w:r>
-        <w:rPr>
-          <w:rFonts w:ascii="Bell MT" w:hAnsi="Bell MT"/>
-          <w:lang w:val="nl-NL"/>
-        </w:rPr>
-        <w:t>if</w:t>
-      </w:r>
-      <w:proofErr w:type="spellEnd"/>
-      <w:r>
-        <w:rPr>
-          <w:rFonts w:ascii="Bell MT" w:hAnsi="Bell MT"/>
-          <w:lang w:val="nl-NL"/>
-        </w:rPr>
-        <w:t xml:space="preserve"> </w:t>
-      </w:r>
-      <w:proofErr w:type="spellStart"/>
-      <w:r>
-        <w:rPr>
-          <w:rFonts w:ascii="Bell MT" w:hAnsi="Bell MT"/>
-          <w:lang w:val="nl-NL"/>
-        </w:rPr>
-        <w:t>your</w:t>
-      </w:r>
-      <w:proofErr w:type="spellEnd"/>
-      <w:r>
-        <w:rPr>
-          <w:rFonts w:ascii="Bell MT" w:hAnsi="Bell MT"/>
-          <w:lang w:val="nl-NL"/>
-        </w:rPr>
-        <w:t xml:space="preserve"> program is </w:t>
-      </w:r>
-      <w:proofErr w:type="spellStart"/>
-      <w:r>
-        <w:rPr>
-          <w:rFonts w:ascii="Bell MT" w:hAnsi="Bell MT"/>
-          <w:lang w:val="nl-NL"/>
-        </w:rPr>
-        <w:t>resilient</w:t>
-      </w:r>
-      <w:proofErr w:type="spellEnd"/>
-      <w:r>
-        <w:rPr>
-          <w:rFonts w:ascii="Bell MT" w:hAnsi="Bell MT"/>
-          <w:lang w:val="nl-NL"/>
-        </w:rPr>
-        <w:t xml:space="preserve"> for </w:t>
-      </w:r>
-      <w:proofErr w:type="spellStart"/>
-      <w:r>
-        <w:rPr>
-          <w:rFonts w:ascii="Bell MT" w:hAnsi="Bell MT"/>
-          <w:lang w:val="nl-NL"/>
-        </w:rPr>
-        <w:t>such</w:t>
-      </w:r>
-      <w:proofErr w:type="spellEnd"/>
-      <w:r>
-        <w:rPr>
-          <w:rFonts w:ascii="Bell MT" w:hAnsi="Bell MT"/>
-          <w:lang w:val="nl-NL"/>
-        </w:rPr>
-        <w:t xml:space="preserve"> </w:t>
-      </w:r>
-      <w:proofErr w:type="spellStart"/>
-      <w:r>
-        <w:rPr>
-          <w:rFonts w:ascii="Bell MT" w:hAnsi="Bell MT"/>
-          <w:lang w:val="nl-NL"/>
-        </w:rPr>
-        <w:t>errors</w:t>
-      </w:r>
-      <w:proofErr w:type="spellEnd"/>
-      <w:r>
-        <w:rPr>
-          <w:rFonts w:ascii="Bell MT" w:hAnsi="Bell MT"/>
-          <w:lang w:val="nl-NL"/>
-        </w:rPr>
-        <w:t>.</w:t>
+        <w:t>Check if your program is resilient for such errors.</w:t>
       </w:r>
     </w:p>
     <w:p>
@@ -773,8 +623,6 @@
         </w:rPr>
       </w:pPr>
     </w:p>
-    <w:p/>
-    <w:p/>
     <w:p/>
     <w:p/>
     <w:p/>
@@ -896,21 +744,7 @@
               <w:rPr>
                 <w:rFonts w:ascii="Bell MT" w:hAnsi="Bell MT"/>
               </w:rPr>
-              <w:t xml:space="preserve"> </w:t>
-            </w:r>
-            <w:proofErr w:type="spellStart"/>
-            <w:r>
-              <w:rPr>
-                <w:rFonts w:ascii="Bell MT" w:hAnsi="Bell MT"/>
-              </w:rPr>
-              <w:t>Reseach</w:t>
-            </w:r>
-            <w:proofErr w:type="spellEnd"/>
-            <w:r>
-              <w:rPr>
-                <w:rFonts w:ascii="Bell MT" w:hAnsi="Bell MT"/>
-              </w:rPr>
-              <w:t xml:space="preserve"> information</w:t>
+              <w:t xml:space="preserve"> Reseach information</w:t>
             </w:r>
           </w:p>
         </w:tc>
@@ -962,6 +796,12 @@
                 <w:rFonts w:ascii="Bell MT" w:hAnsi="Bell MT"/>
               </w:rPr>
             </w:pPr>
+            <w:r>
+              <w:rPr>
+                <w:rFonts w:ascii="Bell MT" w:hAnsi="Bell MT"/>
+              </w:rPr>
+              <w:t>ETSI</w:t>
+            </w:r>
           </w:p>
         </w:tc>
         <w:tc>
@@ -972,8 +812,26 @@
             <w:pPr>
               <w:rPr>
                 <w:rFonts w:ascii="Bell MT" w:hAnsi="Bell MT"/>
-              </w:rPr>
-            </w:pPr>
+                <w:sz w:val="20"/>
+                <w:szCs w:val="20"/>
+              </w:rPr>
+            </w:pPr>
+            <w:r>
+              <w:rPr>
+                <w:rFonts w:ascii="Bell MT" w:hAnsi="Bell MT"/>
+                <w:sz w:val="20"/>
+                <w:szCs w:val="20"/>
+              </w:rPr>
+              <w:t xml:space="preserve">URL: </w:t>
+            </w:r>
+            <w:r>
+              <w:rPr>
+                <w:rFonts w:ascii="Bell MT" w:hAnsi="Bell MT"/>
+                <w:sz w:val="20"/>
+                <w:szCs w:val="20"/>
+              </w:rPr>
+              <w:t>https://portal.etsi.org/Services/Centre-for-Testing-Interoperability/ETSI-Approach/Conformance</w:t>
+            </w:r>
           </w:p>
         </w:tc>
       </w:tr>
@@ -983,7 +841,15 @@
             <w:tcW w:w="420" w:type="dxa"/>
           </w:tcPr>
           <w:p>
-            <w:r>
+            <w:pPr>
+              <w:rPr>
+                <w:rFonts w:ascii="Bell MT" w:hAnsi="Bell MT"/>
+              </w:rPr>
+            </w:pPr>
+            <w:r>
+              <w:rPr>
+                <w:rFonts w:ascii="Bell MT" w:hAnsi="Bell MT"/>
+              </w:rPr>
               <w:t>3.</w:t>
             </w:r>
           </w:p>
@@ -992,13 +858,49 @@
           <w:tcPr>
             <w:tcW w:w="4778" w:type="dxa"/>
           </w:tcPr>
-          <w:p/>
+          <w:p>
+            <w:pPr>
+              <w:rPr>
+                <w:rFonts w:ascii="Bell MT" w:hAnsi="Bell MT"/>
+              </w:rPr>
+            </w:pPr>
+            <w:r>
+              <w:rPr>
+                <w:rFonts w:ascii="Bell MT" w:hAnsi="Bell MT"/>
+              </w:rPr>
+              <w:t>ProfessionalQA.com</w:t>
+            </w:r>
+          </w:p>
         </w:tc>
         <w:tc>
           <w:tcPr>
             <w:tcW w:w="4152" w:type="dxa"/>
           </w:tcPr>
-          <w:p/>
+          <w:p>
+            <w:pPr>
+              <w:rPr>
+                <w:rFonts w:ascii="Bell MT" w:hAnsi="Bell MT"/>
+                <w:sz w:val="20"/>
+                <w:szCs w:val="20"/>
+              </w:rPr>
+            </w:pPr>
+            <w:r>
+              <w:rPr>
+                <w:rFonts w:ascii="Bell MT" w:hAnsi="Bell MT"/>
+                <w:sz w:val="20"/>
+                <w:szCs w:val="20"/>
+              </w:rPr>
+              <w:t xml:space="preserve">URL: </w:t>
+            </w:r>
+            <w:r>
+              <w:rPr>
+                <w:rFonts w:ascii="Bell MT" w:hAnsi="Bell MT"/>
+                <w:sz w:val="20"/>
+                <w:szCs w:val="20"/>
+              </w:rPr>
+              <w:t>https://www.professionalqa.com/input-output-model</w:t>
+            </w:r>
+          </w:p>
         </w:tc>
       </w:tr>
     </w:tbl>
@@ -1076,6 +978,26 @@
           <w:rFonts w:ascii="Bell MT" w:hAnsi="Bell MT"/>
         </w:rPr>
         <w:br/>
+        <w:t>When testing certain output will be check to see if a valid response is given by a certain part of a system. Calculations made by the system will be verified to see if the system returns expected outputs given certain inputs.</w:t>
+      </w:r>
+      <w:r>
+        <w:rPr>
+          <w:rFonts w:ascii="Bell MT" w:hAnsi="Bell MT"/>
+        </w:rPr>
+        <w:br/>
+        <w:t xml:space="preserve">Verification is an important part of testing Input and Output to see if there are any logic errors. </w:t>
+      </w:r>
+      <w:r>
+        <w:rPr>
+          <w:rFonts w:ascii="Bell MT" w:hAnsi="Bell MT"/>
+        </w:rPr>
+        <w:br/>
+      </w:r>
+      <w:r>
+        <w:rPr>
+          <w:rFonts w:ascii="Bell MT" w:hAnsi="Bell MT"/>
+        </w:rPr>
+        <w:br/>
         <w:t>Testing and verification are complementary techniques used for analyzing and checking the correctness of the system implementation.</w:t>
       </w:r>
       <w:r>
@@ -1090,6 +1012,9 @@
         <w:ind w:left="720"/>
         <w:rPr>
           <w:rFonts w:ascii="Bell MT" w:hAnsi="Bell MT"/>
+          <w:b/>
+          <w:bCs/>
+          <w:u w:val="single"/>
         </w:rPr>
       </w:pPr>
       <w:r>
@@ -1103,6 +1028,14 @@
           <w:rFonts w:ascii="Bell MT" w:hAnsi="Bell MT"/>
         </w:rPr>
         <w:br/>
+      </w:r>
+      <w:r>
+        <w:rPr>
+          <w:rFonts w:ascii="Bell MT" w:hAnsi="Bell MT"/>
+          <w:b/>
+          <w:bCs/>
+          <w:u w:val="single"/>
+        </w:rPr>
         <w:t>a. Conformance testing</w:t>
       </w:r>
     </w:p>
@@ -1111,11 +1044,17 @@
         <w:ind w:left="720"/>
         <w:rPr>
           <w:rFonts w:ascii="Bell MT" w:hAnsi="Bell MT"/>
-        </w:rPr>
-      </w:pPr>
-      <w:r>
-        <w:rPr>
-          <w:rFonts w:ascii="Bell MT" w:hAnsi="Bell MT"/>
+          <w:b/>
+          <w:bCs/>
+          <w:u w:val="single"/>
+        </w:rPr>
+      </w:pPr>
+      <w:r>
+        <w:rPr>
+          <w:rFonts w:ascii="Bell MT" w:hAnsi="Bell MT"/>
+          <w:b/>
+          <w:bCs/>
+          <w:u w:val="single"/>
         </w:rPr>
         <w:t>b. Performance testing</w:t>
       </w:r>
@@ -1125,11 +1064,17 @@
         <w:ind w:left="720"/>
         <w:rPr>
           <w:rFonts w:ascii="Bell MT" w:hAnsi="Bell MT"/>
-        </w:rPr>
-      </w:pPr>
-      <w:r>
-        <w:rPr>
-          <w:rFonts w:ascii="Bell MT" w:hAnsi="Bell MT"/>
+          <w:b/>
+          <w:bCs/>
+          <w:u w:val="single"/>
+        </w:rPr>
+      </w:pPr>
+      <w:r>
+        <w:rPr>
+          <w:rFonts w:ascii="Bell MT" w:hAnsi="Bell MT"/>
+          <w:b/>
+          <w:bCs/>
+          <w:u w:val="single"/>
         </w:rPr>
         <w:t>c. Robustness testing</w:t>
       </w:r>
@@ -1139,17 +1084,166 @@
         <w:ind w:left="720"/>
         <w:rPr>
           <w:rFonts w:ascii="Bell MT" w:hAnsi="Bell MT"/>
-        </w:rPr>
-      </w:pPr>
-      <w:r>
-        <w:rPr>
-          <w:rFonts w:ascii="Bell MT" w:hAnsi="Bell MT"/>
+          <w:b/>
+          <w:bCs/>
+          <w:u w:val="single"/>
+        </w:rPr>
+      </w:pPr>
+      <w:r>
+        <w:rPr>
+          <w:rFonts w:ascii="Bell MT" w:hAnsi="Bell MT"/>
+          <w:b/>
+          <w:bCs/>
+          <w:u w:val="single"/>
         </w:rPr>
         <w:t>d. Reliability testing</w:t>
       </w:r>
     </w:p>
     <w:p>
       <w:pPr>
+        <w:ind w:left="720"/>
+        <w:rPr>
+          <w:rFonts w:ascii="Bell MT" w:hAnsi="Bell MT"/>
+        </w:rPr>
+      </w:pPr>
+    </w:p>
+    <w:p>
+      <w:pPr>
+        <w:ind w:left="720"/>
+        <w:rPr>
+          <w:rFonts w:ascii="Bell MT" w:hAnsi="Bell MT"/>
+        </w:rPr>
+      </w:pPr>
+      <w:r>
+        <w:rPr>
+          <w:rFonts w:ascii="Bell MT" w:hAnsi="Bell MT"/>
+          <w:b/>
+          <w:bCs/>
+          <w:u w:val="single"/>
+        </w:rPr>
+        <w:t>Conformance testing:</w:t>
+      </w:r>
+      <w:r>
+        <w:rPr>
+          <w:rFonts w:ascii="Bell MT" w:hAnsi="Bell MT"/>
+        </w:rPr>
+        <w:br/>
+        <w:t>Testing if a system implementation is following the requirements of a specification. This also includes testing if an implementation gives a correct output following the inputs as required by the specification.</w:t>
+      </w:r>
+    </w:p>
+    <w:p>
+      <w:pPr>
+        <w:ind w:left="720"/>
+        <w:rPr>
+          <w:rFonts w:ascii="Bell MT" w:hAnsi="Bell MT"/>
+        </w:rPr>
+      </w:pPr>
+    </w:p>
+    <w:p>
+      <w:pPr>
+        <w:ind w:left="720"/>
+        <w:rPr>
+          <w:rFonts w:ascii="Bell MT" w:hAnsi="Bell MT"/>
+        </w:rPr>
+      </w:pPr>
+      <w:r>
+        <w:rPr>
+          <w:rFonts w:ascii="Bell MT" w:hAnsi="Bell MT"/>
+          <w:b/>
+          <w:bCs/>
+          <w:u w:val="single"/>
+        </w:rPr>
+        <w:t>Performance testing:</w:t>
+      </w:r>
+      <w:r>
+        <w:rPr>
+          <w:rFonts w:ascii="Bell MT" w:hAnsi="Bell MT"/>
+          <w:b/>
+          <w:bCs/>
+          <w:u w:val="single"/>
+        </w:rPr>
+        <w:br/>
+      </w:r>
+      <w:r>
+        <w:rPr>
+          <w:rFonts w:ascii="Bell MT" w:hAnsi="Bell MT"/>
+        </w:rPr>
+        <w:t>Testing if the performance of a system implementation is as expected.</w:t>
+      </w:r>
+      <w:r>
+        <w:rPr>
+          <w:rFonts w:ascii="Bell MT" w:hAnsi="Bell MT"/>
+        </w:rPr>
+        <w:br/>
+        <w:t>If a system has to p</w:t>
+      </w:r>
+      <w:r>
+        <w:rPr>
+          <w:rFonts w:ascii="Bell MT" w:hAnsi="Bell MT"/>
+        </w:rPr>
+        <w:t>erform a simple calculation. It shouldn’t take long to come with a certain output given a certain input.</w:t>
+      </w:r>
+      <w:r>
+        <w:rPr>
+          <w:rFonts w:ascii="Bell MT" w:hAnsi="Bell MT"/>
+        </w:rPr>
+        <w:br/>
+      </w:r>
+      <w:r>
+        <w:rPr>
+          <w:rFonts w:ascii="Bell MT" w:hAnsi="Bell MT"/>
+        </w:rPr>
+        <w:br/>
+      </w:r>
+      <w:r>
+        <w:rPr>
+          <w:rFonts w:ascii="Bell MT" w:hAnsi="Bell MT"/>
+          <w:b/>
+          <w:bCs/>
+          <w:u w:val="single"/>
+        </w:rPr>
+        <w:t>Robustness testing:</w:t>
+      </w:r>
+      <w:r>
+        <w:rPr>
+          <w:rFonts w:ascii="Bell MT" w:hAnsi="Bell MT"/>
+        </w:rPr>
+        <w:br/>
+        <w:t>Testing if a system implementation is robust and can keep working without crashing.</w:t>
+      </w:r>
+    </w:p>
+    <w:p>
+      <w:pPr>
+        <w:ind w:left="720"/>
+        <w:rPr>
+          <w:rFonts w:ascii="Bell MT" w:hAnsi="Bell MT"/>
+        </w:rPr>
+      </w:pPr>
+      <w:r>
+        <w:rPr>
+          <w:rFonts w:ascii="Bell MT" w:hAnsi="Bell MT"/>
+        </w:rPr>
+        <w:br/>
+      </w:r>
+      <w:r>
+        <w:rPr>
+          <w:rFonts w:ascii="Bell MT" w:hAnsi="Bell MT"/>
+          <w:b/>
+          <w:bCs/>
+          <w:u w:val="single"/>
+        </w:rPr>
+        <w:t>Reliability testing:</w:t>
+      </w:r>
+      <w:r>
+        <w:rPr>
+          <w:rFonts w:ascii="Bell MT" w:hAnsi="Bell MT"/>
+        </w:rPr>
+        <w:br/>
+        <w:t>Testing if the system implementation gives the same multiple times, to see if the system implementation is reliable enough for production use.</w:t>
+      </w:r>
+    </w:p>
+    <w:p>
+      <w:pPr>
         <w:rPr>
           <w:rFonts w:ascii="Bell MT" w:hAnsi="Bell MT"/>
         </w:rPr>
@@ -1166,8 +1260,1977 @@
           <w:rFonts w:ascii="Bell MT" w:hAnsi="Bell MT"/>
         </w:rPr>
         <w:tab/>
-        <w:t xml:space="preserve">Here are </w:t>
-      </w:r>
+      </w:r>
+      <w:r>
+        <w:rPr>
+          <w:rFonts w:ascii="Bell MT" w:hAnsi="Bell MT"/>
+        </w:rPr>
+        <w:t xml:space="preserve"> </w:t>
+      </w:r>
+    </w:p>
+    <w:p>
+      <w:pPr>
+        <w:rPr>
+          <w:rFonts w:ascii="Bell MT" w:hAnsi="Bell MT"/>
+        </w:rPr>
+      </w:pPr>
+      <w:r>
+        <w:rPr>
+          <w:rFonts w:ascii="Bell MT" w:hAnsi="Bell MT"/>
+        </w:rPr>
+        <w:br w:type="page"/>
+      </w:r>
+    </w:p>
+    <w:p>
+      <w:pPr>
+        <w:pStyle w:val="ListParagraph"/>
+        <w:numPr>
+          <w:ilvl w:val="0"/>
+          <w:numId w:val="3"/>
+        </w:numPr>
+        <w:rPr>
+          <w:rFonts w:ascii="Bell MT" w:hAnsi="Bell MT"/>
+        </w:rPr>
+      </w:pPr>
+      <w:r>
+        <w:rPr>
+          <w:rFonts w:ascii="Bell MT" w:hAnsi="Bell MT"/>
+        </w:rPr>
+        <w:lastRenderedPageBreak/>
+        <w:t>Choose one of the problems you have solved for this week.</w:t>
+      </w:r>
+    </w:p>
+    <w:p>
+      <w:pPr>
+        <w:rPr>
+          <w:rFonts w:ascii="Bell MT" w:hAnsi="Bell MT"/>
+        </w:rPr>
+      </w:pPr>
+    </w:p>
+    <w:p>
+      <w:pPr>
+        <w:ind w:left="720"/>
+        <w:rPr>
+          <w:rFonts w:ascii="Bell MT" w:hAnsi="Bell MT"/>
+        </w:rPr>
+      </w:pPr>
+      <w:r>
+        <w:rPr>
+          <w:rFonts w:ascii="Bell MT" w:hAnsi="Bell MT"/>
+        </w:rPr>
+        <w:t>Chosen problem – taxifares.py:</w:t>
+      </w:r>
+    </w:p>
+    <w:tbl>
+      <w:tblPr>
+        <w:tblStyle w:val="TableGrid"/>
+        <w:tblW w:w="0" w:type="auto"/>
+        <w:tblInd w:w="720" w:type="dxa"/>
+        <w:tblLook w:val="04A0" w:firstRow="1" w:lastRow="0" w:firstColumn="1" w:lastColumn="0" w:noHBand="0" w:noVBand="1"/>
+      </w:tblPr>
+      <w:tblGrid>
+        <w:gridCol w:w="8630"/>
+      </w:tblGrid>
+      <w:tr>
+        <w:tc>
+          <w:tcPr>
+            <w:tcW w:w="9350" w:type="dxa"/>
+          </w:tcPr>
+          <w:p>
+            <w:pPr>
+              <w:rPr>
+                <w:rFonts w:ascii="Bell MT" w:hAnsi="Bell MT"/>
+              </w:rPr>
+            </w:pPr>
+            <w:r>
+              <w:rPr>
+                <w:rFonts w:ascii="Bell MT" w:hAnsi="Bell MT"/>
+              </w:rPr>
+              <w:t>def calculate_fare(distance):</w:t>
+            </w:r>
+          </w:p>
+          <w:p>
+            <w:pPr>
+              <w:rPr>
+                <w:rFonts w:ascii="Bell MT" w:hAnsi="Bell MT"/>
+              </w:rPr>
+            </w:pPr>
+            <w:r>
+              <w:rPr>
+                <w:rFonts w:ascii="Bell MT" w:hAnsi="Bell MT"/>
+              </w:rPr>
+              <w:t xml:space="preserve">    # Turn the given distance (Kilometers) to Meters</w:t>
+            </w:r>
+          </w:p>
+          <w:p>
+            <w:pPr>
+              <w:rPr>
+                <w:rFonts w:ascii="Bell MT" w:hAnsi="Bell MT"/>
+              </w:rPr>
+            </w:pPr>
+            <w:r>
+              <w:rPr>
+                <w:rFonts w:ascii="Bell MT" w:hAnsi="Bell MT"/>
+              </w:rPr>
+              <w:t xml:space="preserve">    meters = distance * 1000</w:t>
+            </w:r>
+          </w:p>
+          <w:p>
+            <w:pPr>
+              <w:rPr>
+                <w:rFonts w:ascii="Bell MT" w:hAnsi="Bell MT"/>
+              </w:rPr>
+            </w:pPr>
+          </w:p>
+          <w:p>
+            <w:pPr>
+              <w:rPr>
+                <w:rFonts w:ascii="Bell MT" w:hAnsi="Bell MT"/>
+              </w:rPr>
+            </w:pPr>
+            <w:r>
+              <w:rPr>
+                <w:rFonts w:ascii="Bell MT" w:hAnsi="Bell MT"/>
+              </w:rPr>
+              <w:t xml:space="preserve">    # Set the base fare</w:t>
+            </w:r>
+          </w:p>
+          <w:p>
+            <w:pPr>
+              <w:rPr>
+                <w:rFonts w:ascii="Bell MT" w:hAnsi="Bell MT"/>
+              </w:rPr>
+            </w:pPr>
+            <w:r>
+              <w:rPr>
+                <w:rFonts w:ascii="Bell MT" w:hAnsi="Bell MT"/>
+              </w:rPr>
+              <w:t xml:space="preserve">    base_fare = 4.00</w:t>
+            </w:r>
+          </w:p>
+          <w:p>
+            <w:pPr>
+              <w:rPr>
+                <w:rFonts w:ascii="Bell MT" w:hAnsi="Bell MT"/>
+              </w:rPr>
+            </w:pPr>
+            <w:r>
+              <w:rPr>
+                <w:rFonts w:ascii="Bell MT" w:hAnsi="Bell MT"/>
+              </w:rPr>
+              <w:t xml:space="preserve">    # Calculate the amount_times based on a certain number of meters</w:t>
+            </w:r>
+          </w:p>
+          <w:p>
+            <w:pPr>
+              <w:rPr>
+                <w:rFonts w:ascii="Bell MT" w:hAnsi="Bell MT"/>
+              </w:rPr>
+            </w:pPr>
+            <w:r>
+              <w:rPr>
+                <w:rFonts w:ascii="Bell MT" w:hAnsi="Bell MT"/>
+              </w:rPr>
+              <w:t xml:space="preserve">    times_amount = meters / 140</w:t>
+            </w:r>
+          </w:p>
+          <w:p>
+            <w:pPr>
+              <w:rPr>
+                <w:rFonts w:ascii="Bell MT" w:hAnsi="Bell MT"/>
+              </w:rPr>
+            </w:pPr>
+          </w:p>
+          <w:p>
+            <w:pPr>
+              <w:rPr>
+                <w:rFonts w:ascii="Bell MT" w:hAnsi="Bell MT"/>
+              </w:rPr>
+            </w:pPr>
+            <w:r>
+              <w:rPr>
+                <w:rFonts w:ascii="Bell MT" w:hAnsi="Bell MT"/>
+              </w:rPr>
+              <w:t xml:space="preserve">    # Preform a check if the amount_times isn't a number with a decimal. If so, round it up.</w:t>
+            </w:r>
+          </w:p>
+          <w:p>
+            <w:pPr>
+              <w:rPr>
+                <w:rFonts w:ascii="Bell MT" w:hAnsi="Bell MT"/>
+              </w:rPr>
+            </w:pPr>
+            <w:r>
+              <w:rPr>
+                <w:rFonts w:ascii="Bell MT" w:hAnsi="Bell MT"/>
+              </w:rPr>
+              <w:t xml:space="preserve">    if times_amount &gt; </w:t>
+            </w:r>
+            <w:proofErr w:type="gramStart"/>
+            <w:r>
+              <w:rPr>
+                <w:rFonts w:ascii="Bell MT" w:hAnsi="Bell MT"/>
+              </w:rPr>
+              <w:t>round(</w:t>
+            </w:r>
+            <w:proofErr w:type="gramEnd"/>
+            <w:r>
+              <w:rPr>
+                <w:rFonts w:ascii="Bell MT" w:hAnsi="Bell MT"/>
+              </w:rPr>
+              <w:t>times_amount, 0):</w:t>
+            </w:r>
+          </w:p>
+          <w:p>
+            <w:pPr>
+              <w:rPr>
+                <w:rFonts w:ascii="Bell MT" w:hAnsi="Bell MT"/>
+              </w:rPr>
+            </w:pPr>
+            <w:r>
+              <w:rPr>
+                <w:rFonts w:ascii="Bell MT" w:hAnsi="Bell MT"/>
+              </w:rPr>
+              <w:t xml:space="preserve">        times_amount = </w:t>
+            </w:r>
+            <w:proofErr w:type="gramStart"/>
+            <w:r>
+              <w:rPr>
+                <w:rFonts w:ascii="Bell MT" w:hAnsi="Bell MT"/>
+              </w:rPr>
+              <w:t>round(</w:t>
+            </w:r>
+            <w:proofErr w:type="gramEnd"/>
+            <w:r>
+              <w:rPr>
+                <w:rFonts w:ascii="Bell MT" w:hAnsi="Bell MT"/>
+              </w:rPr>
+              <w:t>times_amount, 0) + 1</w:t>
+            </w:r>
+          </w:p>
+          <w:p>
+            <w:pPr>
+              <w:rPr>
+                <w:rFonts w:ascii="Bell MT" w:hAnsi="Bell MT"/>
+              </w:rPr>
+            </w:pPr>
+          </w:p>
+          <w:p>
+            <w:pPr>
+              <w:rPr>
+                <w:rFonts w:ascii="Bell MT" w:hAnsi="Bell MT"/>
+              </w:rPr>
+            </w:pPr>
+            <w:r>
+              <w:rPr>
+                <w:rFonts w:ascii="Bell MT" w:hAnsi="Bell MT"/>
+              </w:rPr>
+              <w:t xml:space="preserve">    # Preform the times in which we do the number of </w:t>
+            </w:r>
+            <w:proofErr w:type="gramStart"/>
+            <w:r>
+              <w:rPr>
+                <w:rFonts w:ascii="Bell MT" w:hAnsi="Bell MT"/>
+              </w:rPr>
+              <w:t>140 meter</w:t>
+            </w:r>
+            <w:proofErr w:type="gramEnd"/>
+            <w:r>
+              <w:rPr>
+                <w:rFonts w:ascii="Bell MT" w:hAnsi="Bell MT"/>
+              </w:rPr>
+              <w:t xml:space="preserve"> times 0.25</w:t>
+            </w:r>
+          </w:p>
+          <w:p>
+            <w:pPr>
+              <w:rPr>
+                <w:rFonts w:ascii="Bell MT" w:hAnsi="Bell MT"/>
+              </w:rPr>
+            </w:pPr>
+            <w:r>
+              <w:rPr>
+                <w:rFonts w:ascii="Bell MT" w:hAnsi="Bell MT"/>
+              </w:rPr>
+              <w:t xml:space="preserve">    fare_meterprice = times_amount * 0.25</w:t>
+            </w:r>
+          </w:p>
+          <w:p>
+            <w:pPr>
+              <w:rPr>
+                <w:rFonts w:ascii="Bell MT" w:hAnsi="Bell MT"/>
+              </w:rPr>
+            </w:pPr>
+            <w:r>
+              <w:rPr>
+                <w:rFonts w:ascii="Bell MT" w:hAnsi="Bell MT"/>
+              </w:rPr>
+              <w:t xml:space="preserve">    # Add the result from above to the base rate</w:t>
+            </w:r>
+          </w:p>
+          <w:p>
+            <w:pPr>
+              <w:rPr>
+                <w:rFonts w:ascii="Bell MT" w:hAnsi="Bell MT"/>
+              </w:rPr>
+            </w:pPr>
+            <w:r>
+              <w:rPr>
+                <w:rFonts w:ascii="Bell MT" w:hAnsi="Bell MT"/>
+              </w:rPr>
+              <w:t xml:space="preserve">    total_fare = base_fare + fare_meterprice</w:t>
+            </w:r>
+          </w:p>
+          <w:p>
+            <w:pPr>
+              <w:rPr>
+                <w:rFonts w:ascii="Bell MT" w:hAnsi="Bell MT"/>
+              </w:rPr>
+            </w:pPr>
+          </w:p>
+          <w:p>
+            <w:pPr>
+              <w:rPr>
+                <w:rFonts w:ascii="Bell MT" w:hAnsi="Bell MT"/>
+              </w:rPr>
+            </w:pPr>
+            <w:r>
+              <w:rPr>
+                <w:rFonts w:ascii="Bell MT" w:hAnsi="Bell MT"/>
+              </w:rPr>
+              <w:t xml:space="preserve">    # Return the results</w:t>
+            </w:r>
+          </w:p>
+          <w:p>
+            <w:pPr>
+              <w:rPr>
+                <w:rFonts w:ascii="Bell MT" w:hAnsi="Bell MT"/>
+              </w:rPr>
+            </w:pPr>
+            <w:r>
+              <w:rPr>
+                <w:rFonts w:ascii="Bell MT" w:hAnsi="Bell MT"/>
+              </w:rPr>
+              <w:t xml:space="preserve">    return total_fare</w:t>
+            </w:r>
+          </w:p>
+          <w:p>
+            <w:pPr>
+              <w:rPr>
+                <w:rFonts w:ascii="Bell MT" w:hAnsi="Bell MT"/>
+              </w:rPr>
+            </w:pPr>
+          </w:p>
+          <w:p>
+            <w:pPr>
+              <w:rPr>
+                <w:rFonts w:ascii="Bell MT" w:hAnsi="Bell MT"/>
+              </w:rPr>
+            </w:pPr>
+          </w:p>
+          <w:p>
+            <w:pPr>
+              <w:rPr>
+                <w:rFonts w:ascii="Bell MT" w:hAnsi="Bell MT"/>
+              </w:rPr>
+            </w:pPr>
+            <w:r>
+              <w:rPr>
+                <w:rFonts w:ascii="Bell MT" w:hAnsi="Bell MT"/>
+              </w:rPr>
+              <w:t>if __name__ == '__main__':</w:t>
+            </w:r>
+          </w:p>
+          <w:p>
+            <w:pPr>
+              <w:rPr>
+                <w:rFonts w:ascii="Bell MT" w:hAnsi="Bell MT"/>
+              </w:rPr>
+            </w:pPr>
+            <w:r>
+              <w:rPr>
+                <w:rFonts w:ascii="Bell MT" w:hAnsi="Bell MT"/>
+              </w:rPr>
+              <w:t xml:space="preserve">    # Request an input from the user and then print the results from the function</w:t>
+            </w:r>
+          </w:p>
+          <w:p>
+            <w:pPr>
+              <w:rPr>
+                <w:rFonts w:ascii="Bell MT" w:hAnsi="Bell MT"/>
+              </w:rPr>
+            </w:pPr>
+            <w:r>
+              <w:rPr>
+                <w:rFonts w:ascii="Bell MT" w:hAnsi="Bell MT"/>
+              </w:rPr>
+              <w:t xml:space="preserve">    input_kilometers = </w:t>
+            </w:r>
+            <w:proofErr w:type="gramStart"/>
+            <w:r>
+              <w:rPr>
+                <w:rFonts w:ascii="Bell MT" w:hAnsi="Bell MT"/>
+              </w:rPr>
+              <w:t>input(</w:t>
+            </w:r>
+            <w:proofErr w:type="gramEnd"/>
+            <w:r>
+              <w:rPr>
+                <w:rFonts w:ascii="Bell MT" w:hAnsi="Bell MT"/>
+              </w:rPr>
+              <w:t>"Distance traveled: ")</w:t>
+            </w:r>
+          </w:p>
+          <w:p>
+            <w:pPr>
+              <w:rPr>
+                <w:rFonts w:ascii="Bell MT" w:hAnsi="Bell MT"/>
+              </w:rPr>
+            </w:pPr>
+            <w:r>
+              <w:rPr>
+                <w:rFonts w:ascii="Bell MT" w:hAnsi="Bell MT"/>
+              </w:rPr>
+              <w:t xml:space="preserve">    </w:t>
+            </w:r>
+            <w:proofErr w:type="gramStart"/>
+            <w:r>
+              <w:rPr>
+                <w:rFonts w:ascii="Bell MT" w:hAnsi="Bell MT"/>
+              </w:rPr>
+              <w:t>print(</w:t>
+            </w:r>
+            <w:proofErr w:type="gramEnd"/>
+            <w:r>
+              <w:rPr>
+                <w:rFonts w:ascii="Bell MT" w:hAnsi="Bell MT"/>
+              </w:rPr>
+              <w:t>f"Total fare: {round(calculate_fare(float(input_kilometers)), 2)}")</w:t>
+            </w:r>
+          </w:p>
+        </w:tc>
+      </w:tr>
+    </w:tbl>
+    <w:p>
+      <w:pPr>
+        <w:ind w:left="720"/>
+        <w:rPr>
+          <w:rFonts w:ascii="Bell MT" w:hAnsi="Bell MT"/>
+        </w:rPr>
+      </w:pPr>
+    </w:p>
+    <w:p>
+      <w:pPr>
+        <w:rPr>
+          <w:rFonts w:ascii="Bell MT" w:hAnsi="Bell MT"/>
+        </w:rPr>
+      </w:pPr>
+    </w:p>
+    <w:p>
+      <w:pPr>
+        <w:rPr>
+          <w:rFonts w:ascii="Bell MT" w:hAnsi="Bell MT"/>
+        </w:rPr>
+      </w:pPr>
+    </w:p>
+    <w:p>
+      <w:pPr>
+        <w:rPr>
+          <w:rFonts w:ascii="Bell MT" w:hAnsi="Bell MT"/>
+        </w:rPr>
+      </w:pPr>
+    </w:p>
+    <w:p>
+      <w:pPr>
+        <w:rPr>
+          <w:rFonts w:ascii="Bell MT" w:hAnsi="Bell MT"/>
+        </w:rPr>
+      </w:pPr>
+    </w:p>
+    <w:p>
+      <w:pPr>
+        <w:rPr>
+          <w:rFonts w:ascii="Bell MT" w:hAnsi="Bell MT"/>
+        </w:rPr>
+      </w:pPr>
+    </w:p>
+    <w:p>
+      <w:pPr>
+        <w:rPr>
+          <w:rFonts w:ascii="Bell MT" w:hAnsi="Bell MT"/>
+        </w:rPr>
+      </w:pPr>
+    </w:p>
+    <w:p>
+      <w:pPr>
+        <w:rPr>
+          <w:rFonts w:ascii="Bell MT" w:hAnsi="Bell MT"/>
+        </w:rPr>
+      </w:pPr>
+    </w:p>
+    <w:p>
+      <w:pPr>
+        <w:rPr>
+          <w:rFonts w:ascii="Bell MT" w:hAnsi="Bell MT"/>
+        </w:rPr>
+      </w:pPr>
+    </w:p>
+    <w:p>
+      <w:pPr>
+        <w:rPr>
+          <w:rFonts w:ascii="Bell MT" w:hAnsi="Bell MT"/>
+        </w:rPr>
+      </w:pPr>
+    </w:p>
+    <w:p>
+      <w:pPr>
+        <w:rPr>
+          <w:rFonts w:ascii="Bell MT" w:hAnsi="Bell MT"/>
+        </w:rPr>
+      </w:pPr>
+    </w:p>
+    <w:p>
+      <w:pPr>
+        <w:rPr>
+          <w:rFonts w:ascii="Bell MT" w:hAnsi="Bell MT"/>
+        </w:rPr>
+      </w:pPr>
+    </w:p>
+    <w:p>
+      <w:pPr>
+        <w:rPr>
+          <w:rFonts w:ascii="Bell MT" w:hAnsi="Bell MT"/>
+        </w:rPr>
+      </w:pPr>
+    </w:p>
+    <w:p>
+      <w:pPr>
+        <w:rPr>
+          <w:rFonts w:ascii="Bell MT" w:hAnsi="Bell MT"/>
+        </w:rPr>
+      </w:pPr>
+    </w:p>
+    <w:p>
+      <w:pPr>
+        <w:rPr>
+          <w:rFonts w:ascii="Bell MT" w:hAnsi="Bell MT"/>
+        </w:rPr>
+      </w:pPr>
+    </w:p>
+    <w:p>
+      <w:pPr>
+        <w:rPr>
+          <w:rFonts w:ascii="Bell MT" w:hAnsi="Bell MT"/>
+        </w:rPr>
+      </w:pPr>
+    </w:p>
+    <w:p>
+      <w:pPr>
+        <w:pStyle w:val="ListParagraph"/>
+        <w:numPr>
+          <w:ilvl w:val="1"/>
+          <w:numId w:val="3"/>
+        </w:numPr>
+        <w:rPr>
+          <w:rFonts w:ascii="Bell MT" w:hAnsi="Bell MT"/>
+        </w:rPr>
+      </w:pPr>
+      <w:proofErr w:type="gramStart"/>
+      <w:r>
+        <w:rPr>
+          <w:rFonts w:ascii="Bell MT" w:hAnsi="Bell MT"/>
+        </w:rPr>
+        <w:lastRenderedPageBreak/>
+        <w:t>Certainly</w:t>
+      </w:r>
+      <w:proofErr w:type="gramEnd"/>
+      <w:r>
+        <w:rPr>
+          <w:rFonts w:ascii="Bell MT" w:hAnsi="Bell MT"/>
+        </w:rPr>
+        <w:t xml:space="preserve"> there are some normal inputs for which your program is supposed to provide a correct output. Think about three different expected inputs and see if the output is correct.</w:t>
+      </w:r>
+    </w:p>
+    <w:tbl>
+      <w:tblPr>
+        <w:tblStyle w:val="TableGrid"/>
+        <w:tblW w:w="0" w:type="auto"/>
+        <w:tblInd w:w="1440" w:type="dxa"/>
+        <w:tblLook w:val="04A0" w:firstRow="1" w:lastRow="0" w:firstColumn="1" w:lastColumn="0" w:noHBand="0" w:noVBand="1"/>
+      </w:tblPr>
+      <w:tblGrid>
+        <w:gridCol w:w="7910"/>
+      </w:tblGrid>
+      <w:tr>
+        <w:tc>
+          <w:tcPr>
+            <w:tcW w:w="9350" w:type="dxa"/>
+          </w:tcPr>
+          <w:p>
+            <w:pPr>
+              <w:pStyle w:val="ListParagraph"/>
+              <w:ind w:left="0"/>
+              <w:rPr>
+                <w:rFonts w:ascii="Bell MT" w:hAnsi="Bell MT"/>
+                <w:b/>
+                <w:bCs/>
+                <w:sz w:val="28"/>
+                <w:szCs w:val="28"/>
+                <w:u w:val="single"/>
+              </w:rPr>
+            </w:pPr>
+            <w:r>
+              <w:rPr>
+                <w:rFonts w:ascii="Bell MT" w:hAnsi="Bell MT"/>
+                <w:b/>
+                <w:bCs/>
+                <w:sz w:val="28"/>
+                <w:szCs w:val="28"/>
+                <w:u w:val="single"/>
+              </w:rPr>
+              <w:t>Input test #1</w:t>
+            </w:r>
+            <w:r>
+              <w:rPr>
+                <w:rFonts w:ascii="Bell MT" w:hAnsi="Bell MT"/>
+                <w:b/>
+                <w:bCs/>
+                <w:sz w:val="28"/>
+                <w:szCs w:val="28"/>
+                <w:u w:val="single"/>
+              </w:rPr>
+              <w:br/>
+            </w:r>
+          </w:p>
+          <w:p>
+            <w:pPr>
+              <w:pStyle w:val="ListParagraph"/>
+              <w:ind w:left="0"/>
+              <w:rPr>
+                <w:rFonts w:ascii="Bell MT" w:hAnsi="Bell MT"/>
+              </w:rPr>
+            </w:pPr>
+            <w:r>
+              <w:rPr>
+                <w:rFonts w:ascii="Bell MT" w:hAnsi="Bell MT"/>
+              </w:rPr>
+              <w:t>Input: 2</w:t>
+            </w:r>
+            <w:r>
+              <w:rPr>
+                <w:rFonts w:ascii="Bell MT" w:hAnsi="Bell MT"/>
+              </w:rPr>
+              <w:br/>
+              <w:t>Expected output: 7.75</w:t>
+            </w:r>
+          </w:p>
+          <w:p>
+            <w:pPr>
+              <w:pStyle w:val="ListParagraph"/>
+              <w:ind w:left="0"/>
+              <w:rPr>
+                <w:rFonts w:ascii="Bell MT" w:hAnsi="Bell MT"/>
+              </w:rPr>
+            </w:pPr>
+            <w:r>
+              <w:rPr>
+                <w:rFonts w:ascii="Bell MT" w:hAnsi="Bell MT"/>
+              </w:rPr>
+              <w:br/>
+            </w:r>
+            <w:r>
+              <w:rPr>
+                <w:rFonts w:ascii="Bell MT" w:hAnsi="Bell MT"/>
+              </w:rPr>
+              <w:t>Returned output:</w:t>
+            </w:r>
+            <w:r>
+              <w:rPr>
+                <w:rFonts w:ascii="Bell MT" w:hAnsi="Bell MT"/>
+              </w:rPr>
+              <w:br/>
+            </w:r>
+            <w:r>
+              <w:rPr>
+                <w:rFonts w:ascii="Bell MT" w:hAnsi="Bell MT"/>
+              </w:rPr>
+              <w:drawing>
+                <wp:inline distT="0" distB="0" distL="0" distR="0" wp14:anchorId="38D067D7" wp14:editId="7C6E99D3">
+                  <wp:extent cx="1676400" cy="546100"/>
+                  <wp:effectExtent l="0" t="0" r="0" b="0"/>
+                  <wp:docPr id="1903213661" name="Picture 1"/>
+                  <wp:cNvGraphicFramePr>
+                    <a:graphicFrameLocks xmlns:a="http://schemas.openxmlformats.org/drawingml/2006/main" noChangeAspect="1"/>
+                  </wp:cNvGraphicFramePr>
+                  <a:graphic xmlns:a="http://schemas.openxmlformats.org/drawingml/2006/main">
+                    <a:graphicData uri="http://schemas.openxmlformats.org/drawingml/2006/picture">
+                      <pic:pic xmlns:pic="http://schemas.openxmlformats.org/drawingml/2006/picture">
+                        <pic:nvPicPr>
+                          <pic:cNvPr id="1903213661" name=""/>
+                          <pic:cNvPicPr/>
+                        </pic:nvPicPr>
+                        <pic:blipFill>
+                          <a:blip r:embed="rId5"/>
+                          <a:stretch>
+                            <a:fillRect/>
+                          </a:stretch>
+                        </pic:blipFill>
+                        <pic:spPr>
+                          <a:xfrm>
+                            <a:off x="0" y="0"/>
+                            <a:ext cx="1676400" cy="546100"/>
+                          </a:xfrm>
+                          <a:prstGeom prst="rect">
+                            <a:avLst/>
+                          </a:prstGeom>
+                        </pic:spPr>
+                      </pic:pic>
+                    </a:graphicData>
+                  </a:graphic>
+                </wp:inline>
+              </w:drawing>
+            </w:r>
+            <w:r>
+              <w:rPr>
+                <w:rFonts w:ascii="Bell MT" w:hAnsi="Bell MT"/>
+              </w:rPr>
+              <w:br/>
+            </w:r>
+            <w:r>
+              <w:rPr>
+                <w:rFonts w:ascii="Bell MT" w:hAnsi="Bell MT"/>
+              </w:rPr>
+              <w:br/>
+            </w:r>
+            <w:r>
+              <w:rPr>
+                <w:rFonts w:ascii="Bell MT" w:hAnsi="Bell MT"/>
+                <w:b/>
+                <w:bCs/>
+                <w:sz w:val="28"/>
+                <w:szCs w:val="28"/>
+                <w:u w:val="single"/>
+              </w:rPr>
+              <w:t>Input test #</w:t>
+            </w:r>
+            <w:r>
+              <w:rPr>
+                <w:rFonts w:ascii="Bell MT" w:hAnsi="Bell MT"/>
+                <w:b/>
+                <w:bCs/>
+                <w:sz w:val="28"/>
+                <w:szCs w:val="28"/>
+                <w:u w:val="single"/>
+              </w:rPr>
+              <w:t>2</w:t>
+            </w:r>
+          </w:p>
+          <w:p>
+            <w:pPr>
+              <w:pStyle w:val="ListParagraph"/>
+              <w:ind w:left="0"/>
+              <w:rPr>
+                <w:rFonts w:ascii="Bell MT" w:hAnsi="Bell MT"/>
+              </w:rPr>
+            </w:pPr>
+          </w:p>
+          <w:p>
+            <w:pPr>
+              <w:rPr>
+                <w:rFonts w:ascii="Bell MT" w:hAnsi="Bell MT"/>
+              </w:rPr>
+            </w:pPr>
+            <w:r>
+              <w:rPr>
+                <w:rFonts w:ascii="Bell MT" w:hAnsi="Bell MT"/>
+              </w:rPr>
+              <w:t xml:space="preserve">Input: </w:t>
+            </w:r>
+            <w:r>
+              <w:rPr>
+                <w:rFonts w:ascii="Bell MT" w:hAnsi="Bell MT"/>
+              </w:rPr>
+              <w:t>1</w:t>
+            </w:r>
+          </w:p>
+          <w:p>
+            <w:pPr>
+              <w:rPr>
+                <w:rFonts w:ascii="Bell MT" w:hAnsi="Bell MT"/>
+              </w:rPr>
+            </w:pPr>
+            <w:r>
+              <w:rPr>
+                <w:rFonts w:ascii="Bell MT" w:hAnsi="Bell MT"/>
+              </w:rPr>
+              <w:t xml:space="preserve">Expected output: </w:t>
+            </w:r>
+            <w:r>
+              <w:rPr>
+                <w:rFonts w:ascii="Bell MT" w:hAnsi="Bell MT"/>
+              </w:rPr>
+              <w:t>6</w:t>
+            </w:r>
+          </w:p>
+          <w:p>
+            <w:pPr>
+              <w:pStyle w:val="ListParagraph"/>
+              <w:rPr>
+                <w:rFonts w:ascii="Bell MT" w:hAnsi="Bell MT"/>
+              </w:rPr>
+            </w:pPr>
+          </w:p>
+          <w:p>
+            <w:pPr>
+              <w:pStyle w:val="ListParagraph"/>
+              <w:ind w:left="0"/>
+              <w:rPr>
+                <w:rFonts w:ascii="Bell MT" w:hAnsi="Bell MT"/>
+              </w:rPr>
+            </w:pPr>
+            <w:r>
+              <w:rPr>
+                <w:rFonts w:ascii="Bell MT" w:hAnsi="Bell MT"/>
+              </w:rPr>
+              <w:t>Returned output:</w:t>
+            </w:r>
+            <w:r>
+              <w:rPr>
+                <w:rFonts w:ascii="Bell MT" w:hAnsi="Bell MT"/>
+              </w:rPr>
+              <w:br/>
+            </w:r>
+            <w:r>
+              <w:rPr>
+                <w:rFonts w:ascii="Bell MT" w:hAnsi="Bell MT"/>
+              </w:rPr>
+              <w:drawing>
+                <wp:inline distT="0" distB="0" distL="0" distR="0" wp14:anchorId="2047FF12" wp14:editId="7CD82A7D">
+                  <wp:extent cx="1701800" cy="558800"/>
+                  <wp:effectExtent l="0" t="0" r="0" b="0"/>
+                  <wp:docPr id="2089931444" name="Picture 1"/>
+                  <wp:cNvGraphicFramePr>
+                    <a:graphicFrameLocks xmlns:a="http://schemas.openxmlformats.org/drawingml/2006/main" noChangeAspect="1"/>
+                  </wp:cNvGraphicFramePr>
+                  <a:graphic xmlns:a="http://schemas.openxmlformats.org/drawingml/2006/main">
+                    <a:graphicData uri="http://schemas.openxmlformats.org/drawingml/2006/picture">
+                      <pic:pic xmlns:pic="http://schemas.openxmlformats.org/drawingml/2006/picture">
+                        <pic:nvPicPr>
+                          <pic:cNvPr id="2089931444" name=""/>
+                          <pic:cNvPicPr/>
+                        </pic:nvPicPr>
+                        <pic:blipFill>
+                          <a:blip r:embed="rId6"/>
+                          <a:stretch>
+                            <a:fillRect/>
+                          </a:stretch>
+                        </pic:blipFill>
+                        <pic:spPr>
+                          <a:xfrm>
+                            <a:off x="0" y="0"/>
+                            <a:ext cx="1701800" cy="558800"/>
+                          </a:xfrm>
+                          <a:prstGeom prst="rect">
+                            <a:avLst/>
+                          </a:prstGeom>
+                        </pic:spPr>
+                      </pic:pic>
+                    </a:graphicData>
+                  </a:graphic>
+                </wp:inline>
+              </w:drawing>
+            </w:r>
+          </w:p>
+          <w:p>
+            <w:pPr>
+              <w:pStyle w:val="ListParagraph"/>
+              <w:ind w:left="0"/>
+              <w:rPr>
+                <w:rFonts w:ascii="Bell MT" w:hAnsi="Bell MT"/>
+              </w:rPr>
+            </w:pPr>
+          </w:p>
+          <w:p>
+            <w:pPr>
+              <w:pStyle w:val="ListParagraph"/>
+              <w:ind w:left="0"/>
+              <w:rPr>
+                <w:rFonts w:ascii="Bell MT" w:hAnsi="Bell MT"/>
+                <w:b/>
+                <w:bCs/>
+                <w:sz w:val="28"/>
+                <w:szCs w:val="28"/>
+                <w:u w:val="single"/>
+              </w:rPr>
+            </w:pPr>
+            <w:r>
+              <w:rPr>
+                <w:rFonts w:ascii="Bell MT" w:hAnsi="Bell MT"/>
+                <w:b/>
+                <w:bCs/>
+                <w:sz w:val="28"/>
+                <w:szCs w:val="28"/>
+                <w:u w:val="single"/>
+              </w:rPr>
+              <w:t>Input test #</w:t>
+            </w:r>
+            <w:r>
+              <w:rPr>
+                <w:rFonts w:ascii="Bell MT" w:hAnsi="Bell MT"/>
+                <w:b/>
+                <w:bCs/>
+                <w:sz w:val="28"/>
+                <w:szCs w:val="28"/>
+                <w:u w:val="single"/>
+              </w:rPr>
+              <w:t>3</w:t>
+            </w:r>
+          </w:p>
+          <w:p>
+            <w:pPr>
+              <w:pStyle w:val="ListParagraph"/>
+              <w:ind w:left="0"/>
+              <w:rPr>
+                <w:rFonts w:ascii="Bell MT" w:hAnsi="Bell MT"/>
+              </w:rPr>
+            </w:pPr>
+          </w:p>
+          <w:p>
+            <w:pPr>
+              <w:rPr>
+                <w:rFonts w:ascii="Bell MT" w:hAnsi="Bell MT"/>
+              </w:rPr>
+            </w:pPr>
+            <w:r>
+              <w:rPr>
+                <w:rFonts w:ascii="Bell MT" w:hAnsi="Bell MT"/>
+              </w:rPr>
+              <w:t xml:space="preserve">Input: </w:t>
+            </w:r>
+            <w:r>
+              <w:rPr>
+                <w:rFonts w:ascii="Bell MT" w:hAnsi="Bell MT"/>
+              </w:rPr>
+              <w:t>10</w:t>
+            </w:r>
+          </w:p>
+          <w:p>
+            <w:pPr>
+              <w:rPr>
+                <w:rFonts w:ascii="Bell MT" w:hAnsi="Bell MT"/>
+              </w:rPr>
+            </w:pPr>
+            <w:r>
+              <w:rPr>
+                <w:rFonts w:ascii="Bell MT" w:hAnsi="Bell MT"/>
+              </w:rPr>
+              <w:t xml:space="preserve">Expected output: </w:t>
+            </w:r>
+            <w:r>
+              <w:rPr>
+                <w:rFonts w:ascii="Bell MT" w:hAnsi="Bell MT"/>
+              </w:rPr>
+              <w:t>22</w:t>
+            </w:r>
+          </w:p>
+          <w:p>
+            <w:pPr>
+              <w:pStyle w:val="ListParagraph"/>
+              <w:rPr>
+                <w:rFonts w:ascii="Bell MT" w:hAnsi="Bell MT"/>
+              </w:rPr>
+            </w:pPr>
+          </w:p>
+          <w:p>
+            <w:pPr>
+              <w:pStyle w:val="ListParagraph"/>
+              <w:ind w:left="0"/>
+              <w:rPr>
+                <w:rFonts w:ascii="Bell MT" w:hAnsi="Bell MT"/>
+              </w:rPr>
+            </w:pPr>
+            <w:r>
+              <w:rPr>
+                <w:rFonts w:ascii="Bell MT" w:hAnsi="Bell MT"/>
+              </w:rPr>
+              <w:t>Returned output:</w:t>
+            </w:r>
+            <w:r>
+              <w:rPr>
+                <w:rFonts w:ascii="Bell MT" w:hAnsi="Bell MT"/>
+              </w:rPr>
+              <w:br/>
+            </w:r>
+            <w:r>
+              <w:rPr>
+                <w:rFonts w:ascii="Bell MT" w:hAnsi="Bell MT"/>
+              </w:rPr>
+              <w:drawing>
+                <wp:inline distT="0" distB="0" distL="0" distR="0" wp14:anchorId="01B64B7C" wp14:editId="7EEFB75B">
+                  <wp:extent cx="1689100" cy="546100"/>
+                  <wp:effectExtent l="0" t="0" r="0" b="0"/>
+                  <wp:docPr id="1565204517" name="Picture 1"/>
+                  <wp:cNvGraphicFramePr>
+                    <a:graphicFrameLocks xmlns:a="http://schemas.openxmlformats.org/drawingml/2006/main" noChangeAspect="1"/>
+                  </wp:cNvGraphicFramePr>
+                  <a:graphic xmlns:a="http://schemas.openxmlformats.org/drawingml/2006/main">
+                    <a:graphicData uri="http://schemas.openxmlformats.org/drawingml/2006/picture">
+                      <pic:pic xmlns:pic="http://schemas.openxmlformats.org/drawingml/2006/picture">
+                        <pic:nvPicPr>
+                          <pic:cNvPr id="1565204517" name=""/>
+                          <pic:cNvPicPr/>
+                        </pic:nvPicPr>
+                        <pic:blipFill>
+                          <a:blip r:embed="rId7"/>
+                          <a:stretch>
+                            <a:fillRect/>
+                          </a:stretch>
+                        </pic:blipFill>
+                        <pic:spPr>
+                          <a:xfrm>
+                            <a:off x="0" y="0"/>
+                            <a:ext cx="1689100" cy="546100"/>
+                          </a:xfrm>
+                          <a:prstGeom prst="rect">
+                            <a:avLst/>
+                          </a:prstGeom>
+                        </pic:spPr>
+                      </pic:pic>
+                    </a:graphicData>
+                  </a:graphic>
+                </wp:inline>
+              </w:drawing>
+            </w:r>
+          </w:p>
+        </w:tc>
+      </w:tr>
+    </w:tbl>
+    <w:p>
+      <w:pPr>
+        <w:rPr>
+          <w:rFonts w:ascii="Bell MT" w:hAnsi="Bell MT"/>
+        </w:rPr>
+      </w:pPr>
+    </w:p>
+    <w:p>
+      <w:pPr>
+        <w:rPr>
+          <w:rFonts w:ascii="Bell MT" w:hAnsi="Bell MT"/>
+        </w:rPr>
+      </w:pPr>
+    </w:p>
+    <w:p>
+      <w:pPr>
+        <w:rPr>
+          <w:rFonts w:ascii="Bell MT" w:hAnsi="Bell MT"/>
+        </w:rPr>
+      </w:pPr>
+    </w:p>
+    <w:p>
+      <w:pPr>
+        <w:rPr>
+          <w:rFonts w:ascii="Bell MT" w:hAnsi="Bell MT"/>
+        </w:rPr>
+      </w:pPr>
+    </w:p>
+    <w:p>
+      <w:pPr>
+        <w:rPr>
+          <w:rFonts w:ascii="Bell MT" w:hAnsi="Bell MT"/>
+        </w:rPr>
+      </w:pPr>
+    </w:p>
+    <w:p>
+      <w:pPr>
+        <w:rPr>
+          <w:rFonts w:ascii="Bell MT" w:hAnsi="Bell MT"/>
+        </w:rPr>
+      </w:pPr>
+    </w:p>
+    <w:p>
+      <w:pPr>
+        <w:rPr>
+          <w:rFonts w:ascii="Bell MT" w:hAnsi="Bell MT"/>
+        </w:rPr>
+      </w:pPr>
+    </w:p>
+    <w:p>
+      <w:pPr>
+        <w:rPr>
+          <w:rFonts w:ascii="Bell MT" w:hAnsi="Bell MT"/>
+        </w:rPr>
+      </w:pPr>
+    </w:p>
+    <w:p>
+      <w:pPr>
+        <w:rPr>
+          <w:rFonts w:ascii="Bell MT" w:hAnsi="Bell MT"/>
+        </w:rPr>
+      </w:pPr>
+    </w:p>
+    <w:p>
+      <w:pPr>
+        <w:rPr>
+          <w:rFonts w:ascii="Bell MT" w:hAnsi="Bell MT"/>
+        </w:rPr>
+      </w:pPr>
+    </w:p>
+    <w:p>
+      <w:pPr>
+        <w:rPr>
+          <w:rFonts w:ascii="Bell MT" w:hAnsi="Bell MT"/>
+        </w:rPr>
+      </w:pPr>
+    </w:p>
+    <w:p>
+      <w:pPr>
+        <w:rPr>
+          <w:rFonts w:ascii="Bell MT" w:hAnsi="Bell MT"/>
+        </w:rPr>
+      </w:pPr>
+    </w:p>
+    <w:p>
+      <w:pPr>
+        <w:rPr>
+          <w:rFonts w:ascii="Bell MT" w:hAnsi="Bell MT"/>
+        </w:rPr>
+      </w:pPr>
+    </w:p>
+    <w:p>
+      <w:pPr>
+        <w:rPr>
+          <w:rFonts w:ascii="Bell MT" w:hAnsi="Bell MT"/>
+        </w:rPr>
+      </w:pPr>
+    </w:p>
+    <w:p>
+      <w:pPr>
+        <w:pStyle w:val="ListParagraph"/>
+        <w:numPr>
+          <w:ilvl w:val="1"/>
+          <w:numId w:val="3"/>
+        </w:numPr>
+        <w:rPr>
+          <w:rFonts w:ascii="Bell MT" w:hAnsi="Bell MT"/>
+        </w:rPr>
+      </w:pPr>
+      <w:r>
+        <w:rPr>
+          <w:rFonts w:ascii="Bell MT" w:hAnsi="Bell MT"/>
+        </w:rPr>
+        <w:lastRenderedPageBreak/>
+        <w:t>There are some inputs that are not expected. For example, if your program is supposed to receive an integer between 0 and 10, then a negative integer is not expected. Choose three different unexpected inputs and test your program. If your program crashes, then fix your program such that provides a proper message instead of crashing.</w:t>
+      </w:r>
+    </w:p>
+    <w:tbl>
+      <w:tblPr>
+        <w:tblStyle w:val="TableGrid"/>
+        <w:tblW w:w="0" w:type="auto"/>
+        <w:tblInd w:w="1440" w:type="dxa"/>
+        <w:tblLook w:val="04A0" w:firstRow="1" w:lastRow="0" w:firstColumn="1" w:lastColumn="0" w:noHBand="0" w:noVBand="1"/>
+      </w:tblPr>
+      <w:tblGrid>
+        <w:gridCol w:w="7910"/>
+      </w:tblGrid>
+      <w:tr>
+        <w:tc>
+          <w:tcPr>
+            <w:tcW w:w="7910" w:type="dxa"/>
+          </w:tcPr>
+          <w:p>
+            <w:pPr>
+              <w:rPr>
+                <w:rFonts w:ascii="Bell MT" w:hAnsi="Bell MT"/>
+                <w:b/>
+                <w:bCs/>
+                <w:sz w:val="28"/>
+                <w:szCs w:val="28"/>
+                <w:u w:val="single"/>
+              </w:rPr>
+            </w:pPr>
+            <w:r>
+              <w:rPr>
+                <w:rFonts w:ascii="Bell MT" w:hAnsi="Bell MT"/>
+                <w:b/>
+                <w:bCs/>
+                <w:sz w:val="28"/>
+                <w:szCs w:val="28"/>
+                <w:u w:val="single"/>
+              </w:rPr>
+              <w:t>Input test #1</w:t>
+            </w:r>
+          </w:p>
+          <w:p>
+            <w:pPr>
+              <w:rPr>
+                <w:rFonts w:ascii="Bell MT" w:hAnsi="Bell MT"/>
+              </w:rPr>
+            </w:pPr>
+          </w:p>
+          <w:p>
+            <w:pPr>
+              <w:rPr>
+                <w:rFonts w:ascii="Bell MT" w:hAnsi="Bell MT"/>
+              </w:rPr>
+            </w:pPr>
+            <w:r>
+              <w:rPr>
+                <w:rFonts w:ascii="Bell MT" w:hAnsi="Bell MT"/>
+              </w:rPr>
+              <w:t xml:space="preserve">Input: </w:t>
+            </w:r>
+            <w:r>
+              <w:rPr>
+                <w:rFonts w:ascii="Bell MT" w:hAnsi="Bell MT"/>
+              </w:rPr>
+              <w:t>-10</w:t>
+            </w:r>
+          </w:p>
+          <w:p>
+            <w:pPr>
+              <w:rPr>
+                <w:rFonts w:ascii="Bell MT" w:hAnsi="Bell MT"/>
+              </w:rPr>
+            </w:pPr>
+            <w:r>
+              <w:rPr>
+                <w:rFonts w:ascii="Bell MT" w:hAnsi="Bell MT"/>
+              </w:rPr>
+              <w:t>Output:</w:t>
+            </w:r>
+            <w:r>
+              <w:rPr>
+                <w:rFonts w:ascii="Bell MT" w:hAnsi="Bell MT"/>
+              </w:rPr>
+              <w:br/>
+            </w:r>
+            <w:r>
+              <w:rPr>
+                <w:rFonts w:ascii="Bell MT" w:hAnsi="Bell MT"/>
+              </w:rPr>
+              <w:drawing>
+                <wp:inline distT="0" distB="0" distL="0" distR="0" wp14:anchorId="08899E84" wp14:editId="7988777D">
+                  <wp:extent cx="1155700" cy="279400"/>
+                  <wp:effectExtent l="0" t="0" r="0" b="0"/>
+                  <wp:docPr id="253369079" name="Picture 1"/>
+                  <wp:cNvGraphicFramePr>
+                    <a:graphicFrameLocks xmlns:a="http://schemas.openxmlformats.org/drawingml/2006/main" noChangeAspect="1"/>
+                  </wp:cNvGraphicFramePr>
+                  <a:graphic xmlns:a="http://schemas.openxmlformats.org/drawingml/2006/main">
+                    <a:graphicData uri="http://schemas.openxmlformats.org/drawingml/2006/picture">
+                      <pic:pic xmlns:pic="http://schemas.openxmlformats.org/drawingml/2006/picture">
+                        <pic:nvPicPr>
+                          <pic:cNvPr id="253369079" name=""/>
+                          <pic:cNvPicPr/>
+                        </pic:nvPicPr>
+                        <pic:blipFill>
+                          <a:blip r:embed="rId8"/>
+                          <a:stretch>
+                            <a:fillRect/>
+                          </a:stretch>
+                        </pic:blipFill>
+                        <pic:spPr>
+                          <a:xfrm>
+                            <a:off x="0" y="0"/>
+                            <a:ext cx="1155700" cy="279400"/>
+                          </a:xfrm>
+                          <a:prstGeom prst="rect">
+                            <a:avLst/>
+                          </a:prstGeom>
+                        </pic:spPr>
+                      </pic:pic>
+                    </a:graphicData>
+                  </a:graphic>
+                </wp:inline>
+              </w:drawing>
+            </w:r>
+            <w:r>
+              <w:rPr>
+                <w:rFonts w:ascii="Bell MT" w:hAnsi="Bell MT"/>
+              </w:rPr>
+              <w:br/>
+              <w:t>Output after fix:</w:t>
+            </w:r>
+            <w:r>
+              <w:rPr>
+                <w:rFonts w:ascii="Bell MT" w:hAnsi="Bell MT"/>
+              </w:rPr>
+              <w:br/>
+            </w:r>
+            <w:r>
+              <w:rPr>
+                <w:rFonts w:ascii="Bell MT" w:hAnsi="Bell MT"/>
+              </w:rPr>
+              <w:drawing>
+                <wp:inline distT="0" distB="0" distL="0" distR="0" wp14:anchorId="2D0C87E3" wp14:editId="44414D4A">
+                  <wp:extent cx="1143000" cy="292100"/>
+                  <wp:effectExtent l="0" t="0" r="0" b="0"/>
+                  <wp:docPr id="433921433" name="Picture 1"/>
+                  <wp:cNvGraphicFramePr>
+                    <a:graphicFrameLocks xmlns:a="http://schemas.openxmlformats.org/drawingml/2006/main" noChangeAspect="1"/>
+                  </wp:cNvGraphicFramePr>
+                  <a:graphic xmlns:a="http://schemas.openxmlformats.org/drawingml/2006/main">
+                    <a:graphicData uri="http://schemas.openxmlformats.org/drawingml/2006/picture">
+                      <pic:pic xmlns:pic="http://schemas.openxmlformats.org/drawingml/2006/picture">
+                        <pic:nvPicPr>
+                          <pic:cNvPr id="433921433" name=""/>
+                          <pic:cNvPicPr/>
+                        </pic:nvPicPr>
+                        <pic:blipFill>
+                          <a:blip r:embed="rId9"/>
+                          <a:stretch>
+                            <a:fillRect/>
+                          </a:stretch>
+                        </pic:blipFill>
+                        <pic:spPr>
+                          <a:xfrm>
+                            <a:off x="0" y="0"/>
+                            <a:ext cx="1143000" cy="292100"/>
+                          </a:xfrm>
+                          <a:prstGeom prst="rect">
+                            <a:avLst/>
+                          </a:prstGeom>
+                        </pic:spPr>
+                      </pic:pic>
+                    </a:graphicData>
+                  </a:graphic>
+                </wp:inline>
+              </w:drawing>
+            </w:r>
+          </w:p>
+          <w:p>
+            <w:pPr>
+              <w:rPr>
+                <w:rFonts w:ascii="Bell MT" w:hAnsi="Bell MT"/>
+              </w:rPr>
+            </w:pPr>
+          </w:p>
+          <w:p>
+            <w:pPr>
+              <w:rPr>
+                <w:rFonts w:ascii="Bell MT" w:hAnsi="Bell MT"/>
+              </w:rPr>
+            </w:pPr>
+            <w:r>
+              <w:rPr>
+                <w:rFonts w:ascii="Bell MT" w:hAnsi="Bell MT"/>
+                <w:b/>
+                <w:bCs/>
+                <w:u w:val="single"/>
+              </w:rPr>
+              <w:t>Input test #2</w:t>
+            </w:r>
+            <w:r>
+              <w:rPr>
+                <w:rFonts w:ascii="Bell MT" w:hAnsi="Bell MT"/>
+              </w:rPr>
+              <w:br/>
+            </w:r>
+            <w:r>
+              <w:rPr>
+                <w:rFonts w:ascii="Bell MT" w:hAnsi="Bell MT"/>
+              </w:rPr>
+              <w:br/>
+              <w:t>Input: -2</w:t>
+            </w:r>
+            <w:r>
+              <w:rPr>
+                <w:rFonts w:ascii="Bell MT" w:hAnsi="Bell MT"/>
+              </w:rPr>
+              <w:br/>
+              <w:t>Output:</w:t>
+            </w:r>
+            <w:r>
+              <w:rPr>
+                <w:rFonts w:ascii="Bell MT" w:hAnsi="Bell MT"/>
+              </w:rPr>
+              <w:br/>
+            </w:r>
+            <w:r>
+              <w:rPr>
+                <w:rFonts w:ascii="Bell MT" w:hAnsi="Bell MT"/>
+              </w:rPr>
+              <w:drawing>
+                <wp:inline distT="0" distB="0" distL="0" distR="0" wp14:anchorId="7D069F06" wp14:editId="2B77E214">
+                  <wp:extent cx="1104900" cy="279400"/>
+                  <wp:effectExtent l="0" t="0" r="0" b="0"/>
+                  <wp:docPr id="1017643878" name="Picture 1"/>
+                  <wp:cNvGraphicFramePr>
+                    <a:graphicFrameLocks xmlns:a="http://schemas.openxmlformats.org/drawingml/2006/main" noChangeAspect="1"/>
+                  </wp:cNvGraphicFramePr>
+                  <a:graphic xmlns:a="http://schemas.openxmlformats.org/drawingml/2006/main">
+                    <a:graphicData uri="http://schemas.openxmlformats.org/drawingml/2006/picture">
+                      <pic:pic xmlns:pic="http://schemas.openxmlformats.org/drawingml/2006/picture">
+                        <pic:nvPicPr>
+                          <pic:cNvPr id="1017643878" name=""/>
+                          <pic:cNvPicPr/>
+                        </pic:nvPicPr>
+                        <pic:blipFill>
+                          <a:blip r:embed="rId10"/>
+                          <a:stretch>
+                            <a:fillRect/>
+                          </a:stretch>
+                        </pic:blipFill>
+                        <pic:spPr>
+                          <a:xfrm>
+                            <a:off x="0" y="0"/>
+                            <a:ext cx="1104900" cy="279400"/>
+                          </a:xfrm>
+                          <a:prstGeom prst="rect">
+                            <a:avLst/>
+                          </a:prstGeom>
+                        </pic:spPr>
+                      </pic:pic>
+                    </a:graphicData>
+                  </a:graphic>
+                </wp:inline>
+              </w:drawing>
+            </w:r>
+            <w:r>
+              <w:rPr>
+                <w:rFonts w:ascii="Bell MT" w:hAnsi="Bell MT"/>
+              </w:rPr>
+              <w:br/>
+              <w:t>Output after fix:</w:t>
+            </w:r>
+            <w:r>
+              <w:rPr>
+                <w:rFonts w:ascii="Bell MT" w:hAnsi="Bell MT"/>
+              </w:rPr>
+              <w:br/>
+            </w:r>
+            <w:r>
+              <w:rPr>
+                <w:rFonts w:ascii="Bell MT" w:hAnsi="Bell MT"/>
+              </w:rPr>
+              <w:drawing>
+                <wp:inline distT="0" distB="0" distL="0" distR="0" wp14:anchorId="7F40B060" wp14:editId="029C9EED">
+                  <wp:extent cx="1092200" cy="279400"/>
+                  <wp:effectExtent l="0" t="0" r="0" b="0"/>
+                  <wp:docPr id="944981908" name="Picture 1"/>
+                  <wp:cNvGraphicFramePr>
+                    <a:graphicFrameLocks xmlns:a="http://schemas.openxmlformats.org/drawingml/2006/main" noChangeAspect="1"/>
+                  </wp:cNvGraphicFramePr>
+                  <a:graphic xmlns:a="http://schemas.openxmlformats.org/drawingml/2006/main">
+                    <a:graphicData uri="http://schemas.openxmlformats.org/drawingml/2006/picture">
+                      <pic:pic xmlns:pic="http://schemas.openxmlformats.org/drawingml/2006/picture">
+                        <pic:nvPicPr>
+                          <pic:cNvPr id="944981908" name=""/>
+                          <pic:cNvPicPr/>
+                        </pic:nvPicPr>
+                        <pic:blipFill>
+                          <a:blip r:embed="rId11"/>
+                          <a:stretch>
+                            <a:fillRect/>
+                          </a:stretch>
+                        </pic:blipFill>
+                        <pic:spPr>
+                          <a:xfrm>
+                            <a:off x="0" y="0"/>
+                            <a:ext cx="1092200" cy="279400"/>
+                          </a:xfrm>
+                          <a:prstGeom prst="rect">
+                            <a:avLst/>
+                          </a:prstGeom>
+                        </pic:spPr>
+                      </pic:pic>
+                    </a:graphicData>
+                  </a:graphic>
+                </wp:inline>
+              </w:drawing>
+            </w:r>
+            <w:r>
+              <w:rPr>
+                <w:rFonts w:ascii="Bell MT" w:hAnsi="Bell MT"/>
+              </w:rPr>
+              <w:br/>
+            </w:r>
+            <w:r>
+              <w:rPr>
+                <w:rFonts w:ascii="Bell MT" w:hAnsi="Bell MT"/>
+              </w:rPr>
+              <w:br/>
+            </w:r>
+            <w:r>
+              <w:rPr>
+                <w:rFonts w:ascii="Bell MT" w:hAnsi="Bell MT"/>
+                <w:b/>
+                <w:bCs/>
+                <w:sz w:val="28"/>
+                <w:szCs w:val="28"/>
+                <w:u w:val="single"/>
+              </w:rPr>
+              <w:t>Input test #3</w:t>
+            </w:r>
+            <w:r>
+              <w:rPr>
+                <w:rFonts w:ascii="Bell MT" w:hAnsi="Bell MT"/>
+              </w:rPr>
+              <w:br/>
+            </w:r>
+            <w:r>
+              <w:rPr>
+                <w:rFonts w:ascii="Bell MT" w:hAnsi="Bell MT"/>
+              </w:rPr>
+              <w:br/>
+              <w:t>Input: -1</w:t>
+            </w:r>
+            <w:r>
+              <w:rPr>
+                <w:rFonts w:ascii="Bell MT" w:hAnsi="Bell MT"/>
+              </w:rPr>
+              <w:br/>
+              <w:t>Output:</w:t>
+            </w:r>
+            <w:r>
+              <w:rPr>
+                <w:rFonts w:ascii="Bell MT" w:hAnsi="Bell MT"/>
+              </w:rPr>
+              <w:br/>
+            </w:r>
+            <w:r>
+              <w:rPr>
+                <w:rFonts w:ascii="Bell MT" w:hAnsi="Bell MT"/>
+              </w:rPr>
+              <w:drawing>
+                <wp:inline distT="0" distB="0" distL="0" distR="0" wp14:anchorId="7BD06CC7" wp14:editId="7EF0333E">
+                  <wp:extent cx="1079500" cy="292100"/>
+                  <wp:effectExtent l="0" t="0" r="0" b="0"/>
+                  <wp:docPr id="1578018328" name="Picture 1"/>
+                  <wp:cNvGraphicFramePr>
+                    <a:graphicFrameLocks xmlns:a="http://schemas.openxmlformats.org/drawingml/2006/main" noChangeAspect="1"/>
+                  </wp:cNvGraphicFramePr>
+                  <a:graphic xmlns:a="http://schemas.openxmlformats.org/drawingml/2006/main">
+                    <a:graphicData uri="http://schemas.openxmlformats.org/drawingml/2006/picture">
+                      <pic:pic xmlns:pic="http://schemas.openxmlformats.org/drawingml/2006/picture">
+                        <pic:nvPicPr>
+                          <pic:cNvPr id="1578018328" name=""/>
+                          <pic:cNvPicPr/>
+                        </pic:nvPicPr>
+                        <pic:blipFill>
+                          <a:blip r:embed="rId12"/>
+                          <a:stretch>
+                            <a:fillRect/>
+                          </a:stretch>
+                        </pic:blipFill>
+                        <pic:spPr>
+                          <a:xfrm>
+                            <a:off x="0" y="0"/>
+                            <a:ext cx="1079500" cy="292100"/>
+                          </a:xfrm>
+                          <a:prstGeom prst="rect">
+                            <a:avLst/>
+                          </a:prstGeom>
+                        </pic:spPr>
+                      </pic:pic>
+                    </a:graphicData>
+                  </a:graphic>
+                </wp:inline>
+              </w:drawing>
+            </w:r>
+            <w:r>
+              <w:rPr>
+                <w:rFonts w:ascii="Bell MT" w:hAnsi="Bell MT"/>
+              </w:rPr>
+              <w:br/>
+              <w:t>Output after fix:</w:t>
+            </w:r>
+            <w:r>
+              <w:rPr>
+                <w:rFonts w:ascii="Bell MT" w:hAnsi="Bell MT"/>
+              </w:rPr>
+              <w:br/>
+            </w:r>
+            <w:r>
+              <w:rPr>
+                <w:rFonts w:ascii="Bell MT" w:hAnsi="Bell MT"/>
+              </w:rPr>
+              <w:drawing>
+                <wp:inline distT="0" distB="0" distL="0" distR="0" wp14:anchorId="5540E23D" wp14:editId="2AD44650">
+                  <wp:extent cx="1104900" cy="279400"/>
+                  <wp:effectExtent l="0" t="0" r="0" b="0"/>
+                  <wp:docPr id="1892709549" name="Picture 1"/>
+                  <wp:cNvGraphicFramePr>
+                    <a:graphicFrameLocks xmlns:a="http://schemas.openxmlformats.org/drawingml/2006/main" noChangeAspect="1"/>
+                  </wp:cNvGraphicFramePr>
+                  <a:graphic xmlns:a="http://schemas.openxmlformats.org/drawingml/2006/main">
+                    <a:graphicData uri="http://schemas.openxmlformats.org/drawingml/2006/picture">
+                      <pic:pic xmlns:pic="http://schemas.openxmlformats.org/drawingml/2006/picture">
+                        <pic:nvPicPr>
+                          <pic:cNvPr id="1892709549" name=""/>
+                          <pic:cNvPicPr/>
+                        </pic:nvPicPr>
+                        <pic:blipFill>
+                          <a:blip r:embed="rId13"/>
+                          <a:stretch>
+                            <a:fillRect/>
+                          </a:stretch>
+                        </pic:blipFill>
+                        <pic:spPr>
+                          <a:xfrm>
+                            <a:off x="0" y="0"/>
+                            <a:ext cx="1104900" cy="279400"/>
+                          </a:xfrm>
+                          <a:prstGeom prst="rect">
+                            <a:avLst/>
+                          </a:prstGeom>
+                        </pic:spPr>
+                      </pic:pic>
+                    </a:graphicData>
+                  </a:graphic>
+                </wp:inline>
+              </w:drawing>
+            </w:r>
+            <w:r>
+              <w:rPr>
+                <w:rFonts w:ascii="Bell MT" w:hAnsi="Bell MT"/>
+              </w:rPr>
+              <w:br/>
+            </w:r>
+            <w:r>
+              <w:rPr>
+                <w:rFonts w:ascii="Bell MT" w:hAnsi="Bell MT"/>
+              </w:rPr>
+              <w:br/>
+            </w:r>
+            <w:r>
+              <w:rPr>
+                <w:rFonts w:ascii="Bell MT" w:hAnsi="Bell MT"/>
+                <w:b/>
+                <w:bCs/>
+                <w:sz w:val="28"/>
+                <w:szCs w:val="28"/>
+                <w:u w:val="single"/>
+              </w:rPr>
+              <w:t>Program fix:</w:t>
+            </w:r>
+            <w:r>
+              <w:rPr>
+                <w:rFonts w:ascii="Bell MT" w:hAnsi="Bell MT"/>
+              </w:rPr>
+              <w:br/>
+              <w:t>Before:</w:t>
+            </w:r>
+            <w:r>
+              <w:rPr>
+                <w:rFonts w:ascii="Bell MT" w:hAnsi="Bell MT"/>
+              </w:rPr>
+              <w:br/>
+            </w:r>
+            <w:r>
+              <w:rPr>
+                <w:rFonts w:ascii="Bell MT" w:hAnsi="Bell MT"/>
+              </w:rPr>
+              <w:drawing>
+                <wp:inline distT="0" distB="0" distL="0" distR="0" wp14:anchorId="77AF9D68" wp14:editId="753BDE31">
+                  <wp:extent cx="4064000" cy="584200"/>
+                  <wp:effectExtent l="0" t="0" r="0" b="0"/>
+                  <wp:docPr id="1640192142" name="Picture 1"/>
+                  <wp:cNvGraphicFramePr>
+                    <a:graphicFrameLocks xmlns:a="http://schemas.openxmlformats.org/drawingml/2006/main" noChangeAspect="1"/>
+                  </wp:cNvGraphicFramePr>
+                  <a:graphic xmlns:a="http://schemas.openxmlformats.org/drawingml/2006/main">
+                    <a:graphicData uri="http://schemas.openxmlformats.org/drawingml/2006/picture">
+                      <pic:pic xmlns:pic="http://schemas.openxmlformats.org/drawingml/2006/picture">
+                        <pic:nvPicPr>
+                          <pic:cNvPr id="1640192142" name=""/>
+                          <pic:cNvPicPr/>
+                        </pic:nvPicPr>
+                        <pic:blipFill>
+                          <a:blip r:embed="rId14"/>
+                          <a:stretch>
+                            <a:fillRect/>
+                          </a:stretch>
+                        </pic:blipFill>
+                        <pic:spPr>
+                          <a:xfrm>
+                            <a:off x="0" y="0"/>
+                            <a:ext cx="4064000" cy="584200"/>
+                          </a:xfrm>
+                          <a:prstGeom prst="rect">
+                            <a:avLst/>
+                          </a:prstGeom>
+                        </pic:spPr>
+                      </pic:pic>
+                    </a:graphicData>
+                  </a:graphic>
+                </wp:inline>
+              </w:drawing>
+            </w:r>
+            <w:r>
+              <w:rPr>
+                <w:rFonts w:ascii="Bell MT" w:hAnsi="Bell MT"/>
+              </w:rPr>
+              <w:br/>
+              <w:t>After:</w:t>
+            </w:r>
+          </w:p>
+          <w:p>
+            <w:pPr>
+              <w:rPr>
+                <w:rFonts w:ascii="Bell MT" w:hAnsi="Bell MT"/>
+              </w:rPr>
+            </w:pPr>
+            <w:r>
+              <w:rPr>
+                <w:rFonts w:ascii="Bell MT" w:hAnsi="Bell MT"/>
+                <w:noProof/>
+              </w:rPr>
+              <w:drawing>
+                <wp:inline distT="0" distB="0" distL="0" distR="0" wp14:anchorId="60383853" wp14:editId="67D5B386">
+                  <wp:extent cx="3860800" cy="838200"/>
+                  <wp:effectExtent l="0" t="0" r="0" b="0"/>
+                  <wp:docPr id="377165884" name="Picture 1"/>
+                  <wp:cNvGraphicFramePr>
+                    <a:graphicFrameLocks xmlns:a="http://schemas.openxmlformats.org/drawingml/2006/main" noChangeAspect="1"/>
+                  </wp:cNvGraphicFramePr>
+                  <a:graphic xmlns:a="http://schemas.openxmlformats.org/drawingml/2006/main">
+                    <a:graphicData uri="http://schemas.openxmlformats.org/drawingml/2006/picture">
+                      <pic:pic xmlns:pic="http://schemas.openxmlformats.org/drawingml/2006/picture">
+                        <pic:nvPicPr>
+                          <pic:cNvPr id="377165884" name="Picture 377165884"/>
+                          <pic:cNvPicPr/>
+                        </pic:nvPicPr>
+                        <pic:blipFill>
+                          <a:blip r:embed="rId15">
+                            <a:extLst>
+                              <a:ext uri="{28A0092B-C50C-407E-A947-70E740481C1C}">
+                                <a14:useLocalDpi xmlns:a14="http://schemas.microsoft.com/office/drawing/2010/main" val="0"/>
+                              </a:ext>
+                            </a:extLst>
+                          </a:blip>
+                          <a:stretch>
+                            <a:fillRect/>
+                          </a:stretch>
+                        </pic:blipFill>
+                        <pic:spPr>
+                          <a:xfrm>
+                            <a:off x="0" y="0"/>
+                            <a:ext cx="3860800" cy="838200"/>
+                          </a:xfrm>
+                          <a:prstGeom prst="rect">
+                            <a:avLst/>
+                          </a:prstGeom>
+                        </pic:spPr>
+                      </pic:pic>
+                    </a:graphicData>
+                  </a:graphic>
+                </wp:inline>
+              </w:drawing>
+            </w:r>
+          </w:p>
+          <w:p>
+            <w:pPr>
+              <w:rPr>
+                <w:rFonts w:ascii="Bell MT" w:hAnsi="Bell MT"/>
+              </w:rPr>
+            </w:pPr>
+          </w:p>
+        </w:tc>
+      </w:tr>
+    </w:tbl>
+    <w:p>
+      <w:pPr>
+        <w:pStyle w:val="ListParagraph"/>
+        <w:ind w:left="1440"/>
+        <w:rPr>
+          <w:rFonts w:ascii="Bell MT" w:hAnsi="Bell MT"/>
+        </w:rPr>
+      </w:pPr>
+    </w:p>
+    <w:p>
+      <w:pPr>
+        <w:pStyle w:val="ListParagraph"/>
+        <w:numPr>
+          <w:ilvl w:val="1"/>
+          <w:numId w:val="3"/>
+        </w:numPr>
+        <w:rPr>
+          <w:rFonts w:ascii="Bell MT" w:hAnsi="Bell MT"/>
+        </w:rPr>
+      </w:pPr>
+      <w:r>
+        <w:rPr>
+          <w:rFonts w:ascii="Bell MT" w:hAnsi="Bell MT"/>
+        </w:rPr>
+        <w:lastRenderedPageBreak/>
+        <w:t>Usually, users unexpectedly make mistakes when trying to give an input. For example, if they try to enter a digit between 0 and 10, mistakenly they press 6</w:t>
+      </w:r>
+      <w:proofErr w:type="gramStart"/>
+      <w:r>
+        <w:rPr>
+          <w:rFonts w:ascii="Bell MT" w:hAnsi="Bell MT"/>
+        </w:rPr>
+        <w:t>; .</w:t>
+      </w:r>
+      <w:proofErr w:type="gramEnd"/>
+      <w:r>
+        <w:rPr>
+          <w:rFonts w:ascii="Bell MT" w:hAnsi="Bell MT"/>
+        </w:rPr>
+        <w:t xml:space="preserve"> Check if your program is resilient for such errors.</w:t>
+      </w:r>
+    </w:p>
+    <w:tbl>
+      <w:tblPr>
+        <w:tblStyle w:val="TableGrid"/>
+        <w:tblW w:w="0" w:type="auto"/>
+        <w:tblInd w:w="1440" w:type="dxa"/>
+        <w:tblLook w:val="04A0" w:firstRow="1" w:lastRow="0" w:firstColumn="1" w:lastColumn="0" w:noHBand="0" w:noVBand="1"/>
+      </w:tblPr>
+      <w:tblGrid>
+        <w:gridCol w:w="7910"/>
+      </w:tblGrid>
+      <w:tr>
+        <w:tc>
+          <w:tcPr>
+            <w:tcW w:w="9350" w:type="dxa"/>
+          </w:tcPr>
+          <w:p>
+            <w:pPr>
+              <w:pStyle w:val="ListParagraph"/>
+              <w:ind w:left="0"/>
+              <w:rPr>
+                <w:rFonts w:ascii="Bell MT" w:hAnsi="Bell MT"/>
+              </w:rPr>
+            </w:pPr>
+            <w:r>
+              <w:rPr>
+                <w:rFonts w:ascii="Bell MT" w:hAnsi="Bell MT"/>
+              </w:rPr>
+              <w:t>Thanks to the fix that has been performed above, the program can now handle such errors</w:t>
+            </w:r>
+            <w:r>
+              <w:rPr>
+                <w:rFonts w:ascii="Bell MT" w:hAnsi="Bell MT"/>
+              </w:rPr>
+              <w:br/>
+            </w:r>
+            <w:r>
+              <w:rPr>
+                <w:rFonts w:ascii="Bell MT" w:hAnsi="Bell MT"/>
+              </w:rPr>
+              <w:br/>
+              <w:t>Before fix:</w:t>
+            </w:r>
+            <w:r>
+              <w:rPr>
+                <w:rFonts w:ascii="Bell MT" w:hAnsi="Bell MT"/>
+              </w:rPr>
+              <w:br/>
+            </w:r>
+            <w:r>
+              <w:rPr>
+                <w:rFonts w:ascii="Bell MT" w:hAnsi="Bell MT"/>
+                <w:noProof/>
+              </w:rPr>
+              <w:drawing>
+                <wp:inline distT="0" distB="0" distL="0" distR="0">
+                  <wp:extent cx="5321300" cy="850900"/>
+                  <wp:effectExtent l="0" t="0" r="0" b="0"/>
+                  <wp:docPr id="1066950642" name="Picture 2"/>
+                  <wp:cNvGraphicFramePr>
+                    <a:graphicFrameLocks xmlns:a="http://schemas.openxmlformats.org/drawingml/2006/main" noChangeAspect="1"/>
+                  </wp:cNvGraphicFramePr>
+                  <a:graphic xmlns:a="http://schemas.openxmlformats.org/drawingml/2006/main">
+                    <a:graphicData uri="http://schemas.openxmlformats.org/drawingml/2006/picture">
+                      <pic:pic xmlns:pic="http://schemas.openxmlformats.org/drawingml/2006/picture">
+                        <pic:nvPicPr>
+                          <pic:cNvPr id="1066950642" name="Picture 1066950642"/>
+                          <pic:cNvPicPr/>
+                        </pic:nvPicPr>
+                        <pic:blipFill>
+                          <a:blip r:embed="rId16">
+                            <a:extLst>
+                              <a:ext uri="{28A0092B-C50C-407E-A947-70E740481C1C}">
+                                <a14:useLocalDpi xmlns:a14="http://schemas.microsoft.com/office/drawing/2010/main" val="0"/>
+                              </a:ext>
+                            </a:extLst>
+                          </a:blip>
+                          <a:stretch>
+                            <a:fillRect/>
+                          </a:stretch>
+                        </pic:blipFill>
+                        <pic:spPr>
+                          <a:xfrm>
+                            <a:off x="0" y="0"/>
+                            <a:ext cx="5321300" cy="850900"/>
+                          </a:xfrm>
+                          <a:prstGeom prst="rect">
+                            <a:avLst/>
+                          </a:prstGeom>
+                        </pic:spPr>
+                      </pic:pic>
+                    </a:graphicData>
+                  </a:graphic>
+                </wp:inline>
+              </w:drawing>
+            </w:r>
+            <w:r>
+              <w:rPr>
+                <w:rFonts w:ascii="Bell MT" w:hAnsi="Bell MT"/>
+              </w:rPr>
+              <w:br/>
+              <w:t>After fix:</w:t>
+            </w:r>
+            <w:r>
+              <w:rPr>
+                <w:rFonts w:ascii="Bell MT" w:hAnsi="Bell MT"/>
+              </w:rPr>
+              <w:br/>
+            </w:r>
+            <w:r>
+              <w:rPr>
+                <w:rFonts w:ascii="Bell MT" w:hAnsi="Bell MT"/>
+              </w:rPr>
+              <w:drawing>
+                <wp:inline distT="0" distB="0" distL="0" distR="0" wp14:anchorId="51C63174" wp14:editId="081289DA">
+                  <wp:extent cx="1092200" cy="292100"/>
+                  <wp:effectExtent l="0" t="0" r="0" b="0"/>
+                  <wp:docPr id="836291186" name="Picture 1"/>
+                  <wp:cNvGraphicFramePr>
+                    <a:graphicFrameLocks xmlns:a="http://schemas.openxmlformats.org/drawingml/2006/main" noChangeAspect="1"/>
+                  </wp:cNvGraphicFramePr>
+                  <a:graphic xmlns:a="http://schemas.openxmlformats.org/drawingml/2006/main">
+                    <a:graphicData uri="http://schemas.openxmlformats.org/drawingml/2006/picture">
+                      <pic:pic xmlns:pic="http://schemas.openxmlformats.org/drawingml/2006/picture">
+                        <pic:nvPicPr>
+                          <pic:cNvPr id="836291186" name=""/>
+                          <pic:cNvPicPr/>
+                        </pic:nvPicPr>
+                        <pic:blipFill>
+                          <a:blip r:embed="rId17"/>
+                          <a:stretch>
+                            <a:fillRect/>
+                          </a:stretch>
+                        </pic:blipFill>
+                        <pic:spPr>
+                          <a:xfrm>
+                            <a:off x="0" y="0"/>
+                            <a:ext cx="1092200" cy="292100"/>
+                          </a:xfrm>
+                          <a:prstGeom prst="rect">
+                            <a:avLst/>
+                          </a:prstGeom>
+                        </pic:spPr>
+                      </pic:pic>
+                    </a:graphicData>
+                  </a:graphic>
+                </wp:inline>
+              </w:drawing>
+            </w:r>
+          </w:p>
+        </w:tc>
+      </w:tr>
+    </w:tbl>
+    <w:p>
+      <w:pPr>
+        <w:pStyle w:val="ListParagraph"/>
+        <w:ind w:left="1440"/>
+        <w:rPr>
+          <w:rFonts w:ascii="Bell MT" w:hAnsi="Bell MT"/>
+        </w:rPr>
+      </w:pPr>
     </w:p>
     <w:sectPr>
       <w:pgSz w:w="12240" w:h="15840"/>

</xml_diff>